<commit_message>
minor fixes in a tutorial
</commit_message>
<xml_diff>
--- a/examples/tutorials/getting_started_with_sims.docx
+++ b/examples/tutorials/getting_started_with_sims.docx
@@ -1,6 +1,6 @@
 
 <file path=word/document.xml><?xml version="1.0" encoding="utf-8"?>
-<w:document xmlns:wpc="http://schemas.microsoft.com/office/word/2010/wordprocessingCanvas" xmlns:cx="http://schemas.microsoft.com/office/drawing/2014/chartex" xmlns:cx1="http://schemas.microsoft.com/office/drawing/2015/9/8/chartex" xmlns:mc="http://schemas.openxmlformats.org/markup-compatibility/2006" xmlns:o="urn:schemas-microsoft-com:office:office" xmlns:r="http://schemas.openxmlformats.org/officeDocument/2006/relationships" xmlns:m="http://schemas.openxmlformats.org/officeDocument/2006/math" xmlns:v="urn:schemas-microsoft-com:vml" xmlns:wp14="http://schemas.microsoft.com/office/word/2010/wordprocessingDrawing" xmlns:wp="http://schemas.openxmlformats.org/drawingml/2006/wordprocessingDrawing" xmlns:w10="urn:schemas-microsoft-com:office:word" xmlns:w="http://schemas.openxmlformats.org/wordprocessingml/2006/main" xmlns:w14="http://schemas.microsoft.com/office/word/2010/wordml" xmlns:w15="http://schemas.microsoft.com/office/word/2012/wordml" xmlns:w16se="http://schemas.microsoft.com/office/word/2015/wordml/symex" xmlns:wpg="http://schemas.microsoft.com/office/word/2010/wordprocessingGroup" xmlns:wpi="http://schemas.microsoft.com/office/word/2010/wordprocessingInk" xmlns:wne="http://schemas.microsoft.com/office/word/2006/wordml" xmlns:wps="http://schemas.microsoft.com/office/word/2010/wordprocessingShape" mc:Ignorable="w14 w15 w16se wp14">
+<w:document xmlns:wpc="http://schemas.microsoft.com/office/word/2010/wordprocessingCanvas" xmlns:cx="http://schemas.microsoft.com/office/drawing/2014/chartex" xmlns:cx1="http://schemas.microsoft.com/office/drawing/2015/9/8/chartex" xmlns:cx2="http://schemas.microsoft.com/office/drawing/2015/10/21/chartex" xmlns:cx3="http://schemas.microsoft.com/office/drawing/2016/5/9/chartex" xmlns:cx4="http://schemas.microsoft.com/office/drawing/2016/5/10/chartex" xmlns:cx5="http://schemas.microsoft.com/office/drawing/2016/5/11/chartex" xmlns:cx6="http://schemas.microsoft.com/office/drawing/2016/5/12/chartex" xmlns:cx7="http://schemas.microsoft.com/office/drawing/2016/5/13/chartex" xmlns:cx8="http://schemas.microsoft.com/office/drawing/2016/5/14/chartex" xmlns:mc="http://schemas.openxmlformats.org/markup-compatibility/2006" xmlns:aink="http://schemas.microsoft.com/office/drawing/2016/ink" xmlns:am3d="http://schemas.microsoft.com/office/drawing/2017/model3d" xmlns:o="urn:schemas-microsoft-com:office:office" xmlns:oel="http://schemas.microsoft.com/office/2019/extlst" xmlns:r="http://schemas.openxmlformats.org/officeDocument/2006/relationships" xmlns:m="http://schemas.openxmlformats.org/officeDocument/2006/math" xmlns:v="urn:schemas-microsoft-com:vml" xmlns:wp14="http://schemas.microsoft.com/office/word/2010/wordprocessingDrawing" xmlns:wp="http://schemas.openxmlformats.org/drawingml/2006/wordprocessingDrawing" xmlns:w10="urn:schemas-microsoft-com:office:word" xmlns:w="http://schemas.openxmlformats.org/wordprocessingml/2006/main" xmlns:w14="http://schemas.microsoft.com/office/word/2010/wordml" xmlns:w15="http://schemas.microsoft.com/office/word/2012/wordml" xmlns:w16cex="http://schemas.microsoft.com/office/word/2018/wordml/cex" xmlns:w16cid="http://schemas.microsoft.com/office/word/2016/wordml/cid" xmlns:w16="http://schemas.microsoft.com/office/word/2018/wordml" xmlns:w16du="http://schemas.microsoft.com/office/word/2023/wordml/word16du" xmlns:w16sdtdh="http://schemas.microsoft.com/office/word/2020/wordml/sdtdatahash" xmlns:w16sdtfl="http://schemas.microsoft.com/office/word/2024/wordml/sdtformatlock" xmlns:w16se="http://schemas.microsoft.com/office/word/2015/wordml/symex" xmlns:wpg="http://schemas.microsoft.com/office/word/2010/wordprocessingGroup" xmlns:wpi="http://schemas.microsoft.com/office/word/2010/wordprocessingInk" xmlns:wne="http://schemas.microsoft.com/office/word/2006/wordml" xmlns:wps="http://schemas.microsoft.com/office/word/2010/wordprocessingShape" mc:Ignorable="w14 w15 w16se w16cid w16 w16cex w16sdtdh w16sdtfl w16du wp14">
   <w:body>
     <w:p>
       <w:pPr>
@@ -30,7 +30,9 @@
         <w:outlineLvl w:val="2"/>
         <w:rPr>
           <w:rFonts w:ascii="Calibri Light" w:eastAsia="Times New Roman" w:hAnsi="Calibri Light" w:cs="Times New Roman"/>
-          <w:color w:val="1F4D78"/>
+          <w:b/>
+          <w:bCs/>
+          <w:color w:val="0C0243"/>
           <w:sz w:val="24"/>
           <w:szCs w:val="24"/>
           <w:lang w:val="en-GB"/>
@@ -39,11 +41,25 @@
       <w:r>
         <w:rPr>
           <w:rFonts w:ascii="Calibri Light" w:eastAsia="Times New Roman" w:hAnsi="Calibri Light" w:cs="Times New Roman"/>
-          <w:color w:val="1F4D78"/>
+          <w:b/>
+          <w:bCs/>
+          <w:color w:val="0C0243"/>
           <w:sz w:val="24"/>
           <w:szCs w:val="24"/>
           <w:lang w:val="en-GB"/>
         </w:rPr>
+        <w:t xml:space="preserve">1. </w:t>
+      </w:r>
+      <w:r>
+        <w:rPr>
+          <w:rFonts w:ascii="Calibri Light" w:eastAsia="Times New Roman" w:hAnsi="Calibri Light" w:cs="Times New Roman"/>
+          <w:b/>
+          <w:bCs/>
+          <w:color w:val="0C0243"/>
+          <w:sz w:val="24"/>
+          <w:szCs w:val="24"/>
+          <w:lang w:val="en-GB"/>
+        </w:rPr>
         <w:t>Describing a single quantum system</w:t>
       </w:r>
     </w:p>
@@ -85,11 +101,12 @@
       <w:r>
         <w:tab/>
       </w:r>
+      <w:bookmarkStart w:id="0" w:name="MTBlankEqn"/>
       <w:r>
         <w:rPr>
           <w:position w:val="-24"/>
         </w:rPr>
-        <w:object w:dxaOrig="4880" w:dyaOrig="620">
+        <w:object w:dxaOrig="4880" w:dyaOrig="620" w14:anchorId="7BFB3BB4">
           <v:shapetype id="_x0000_t75" coordsize="21600,21600" o:spt="75" o:preferrelative="t" path="m@4@5l@4@11@9@11@9@5xe" filled="f" stroked="f">
             <v:stroke joinstyle="miter"/>
             <v:formulas>
@@ -109,12 +126,13 @@
             <v:path o:extrusionok="f" gradientshapeok="t" o:connecttype="rect"/>
             <o:lock v:ext="edit" aspectratio="t"/>
           </v:shapetype>
-          <v:shape id="_x0000_i1025" type="#_x0000_t75" style="width:243.85pt;height:31.3pt" o:ole="">
+          <v:shape id="_x0000_i1093" type="#_x0000_t75" style="width:244pt;height:31pt" o:ole="">
             <v:imagedata r:id="rId7" o:title=""/>
           </v:shape>
-          <o:OLEObject Type="Embed" ProgID="Equation.DSMT4" ShapeID="_x0000_i1025" DrawAspect="Content" ObjectID="_1617473630" r:id="rId8"/>
+          <o:OLEObject Type="Embed" ProgID="Equation.DSMT4" ShapeID="_x0000_i1093" DrawAspect="Content" ObjectID="_1824279696" r:id="rId8"/>
         </w:object>
       </w:r>
+      <w:bookmarkEnd w:id="0"/>
       <w:r>
         <w:t xml:space="preserve"> </w:t>
       </w:r>
@@ -136,7 +154,7 @@
       <w:r>
         <w:fldChar w:fldCharType="end"/>
       </w:r>
-      <w:bookmarkStart w:id="0" w:name="ZEqnNum215751"/>
+      <w:bookmarkStart w:id="1" w:name="ZEqnNum215751"/>
       <w:r>
         <w:instrText>(</w:instrText>
       </w:r>
@@ -173,7 +191,7 @@
       <w:r>
         <w:instrText>)</w:instrText>
       </w:r>
-      <w:bookmarkEnd w:id="0"/>
+      <w:bookmarkEnd w:id="1"/>
       <w:r>
         <w:fldChar w:fldCharType="end"/>
       </w:r>
@@ -194,13 +212,12 @@
       <w:r>
         <w:rPr>
           <w:position w:val="-14"/>
-          <w:lang w:val="en-GB"/>
-        </w:rPr>
-        <w:object w:dxaOrig="400" w:dyaOrig="400">
-          <v:shape id="_x0000_i1026" type="#_x0000_t75" style="width:20.05pt;height:20.05pt" o:ole="">
+        </w:rPr>
+        <w:object w:dxaOrig="400" w:dyaOrig="400" w14:anchorId="37D87150">
+          <v:shape id="_x0000_i1099" type="#_x0000_t75" style="width:20pt;height:20pt" o:ole="">
             <v:imagedata r:id="rId9" o:title=""/>
           </v:shape>
-          <o:OLEObject Type="Embed" ProgID="Equation.DSMT4" ShapeID="_x0000_i1026" DrawAspect="Content" ObjectID="_1617473631" r:id="rId10"/>
+          <o:OLEObject Type="Embed" ProgID="Equation.DSMT4" ShapeID="_x0000_i1099" DrawAspect="Content" ObjectID="_1824279697" r:id="rId10"/>
         </w:object>
       </w:r>
       <w:r>
@@ -237,13 +254,12 @@
       <w:r>
         <w:rPr>
           <w:position w:val="-4"/>
-          <w:lang w:val="en-GB"/>
-        </w:rPr>
-        <w:object w:dxaOrig="260" w:dyaOrig="260">
-          <v:shape id="_x0000_i1027" type="#_x0000_t75" style="width:13.15pt;height:13.15pt" o:ole="">
+        </w:rPr>
+        <w:object w:dxaOrig="260" w:dyaOrig="260" w14:anchorId="25087415">
+          <v:shape id="_x0000_i1104" type="#_x0000_t75" style="width:13pt;height:13pt" o:ole="">
             <v:imagedata r:id="rId11" o:title=""/>
           </v:shape>
-          <o:OLEObject Type="Embed" ProgID="Equation.DSMT4" ShapeID="_x0000_i1027" DrawAspect="Content" ObjectID="_1617473632" r:id="rId12"/>
+          <o:OLEObject Type="Embed" ProgID="Equation.DSMT4" ShapeID="_x0000_i1104" DrawAspect="Content" ObjectID="_1824279698" r:id="rId12"/>
         </w:object>
       </w:r>
       <w:r>
@@ -264,11 +280,11 @@
         <w:rPr>
           <w:position w:val="-28"/>
         </w:rPr>
-        <w:object w:dxaOrig="2500" w:dyaOrig="760">
-          <v:shape id="_x0000_i1028" type="#_x0000_t75" style="width:124.9pt;height:37.9pt" o:ole="">
+        <w:object w:dxaOrig="2500" w:dyaOrig="760" w14:anchorId="063AAB16">
+          <v:shape id="_x0000_i1109" type="#_x0000_t75" style="width:125pt;height:38pt" o:ole="">
             <v:imagedata r:id="rId13" o:title=""/>
           </v:shape>
-          <o:OLEObject Type="Embed" ProgID="Equation.DSMT4" ShapeID="_x0000_i1028" DrawAspect="Content" ObjectID="_1617473633" r:id="rId14"/>
+          <o:OLEObject Type="Embed" ProgID="Equation.DSMT4" ShapeID="_x0000_i1109" DrawAspect="Content" ObjectID="_1824279699" r:id="rId14"/>
         </w:object>
       </w:r>
       <w:r>
@@ -352,11 +368,11 @@
         <w:rPr>
           <w:position w:val="-16"/>
         </w:rPr>
-        <w:object w:dxaOrig="2439" w:dyaOrig="440">
-          <v:shape id="_x0000_i1029" type="#_x0000_t75" style="width:122.1pt;height:21.9pt" o:ole="">
+        <w:object w:dxaOrig="2439" w:dyaOrig="440" w14:anchorId="025C5085">
+          <v:shape id="_x0000_i1114" type="#_x0000_t75" style="width:122pt;height:22pt" o:ole="">
             <v:imagedata r:id="rId15" o:title=""/>
           </v:shape>
-          <o:OLEObject Type="Embed" ProgID="Equation.DSMT4" ShapeID="_x0000_i1029" DrawAspect="Content" ObjectID="_1617473634" r:id="rId16"/>
+          <o:OLEObject Type="Embed" ProgID="Equation.DSMT4" ShapeID="_x0000_i1114" DrawAspect="Content" ObjectID="_1824279700" r:id="rId16"/>
         </w:object>
       </w:r>
       <w:r>
@@ -380,7 +396,7 @@
       <w:r>
         <w:fldChar w:fldCharType="end"/>
       </w:r>
-      <w:bookmarkStart w:id="1" w:name="ZEqnNum392531"/>
+      <w:bookmarkStart w:id="2" w:name="ZEqnNum392531"/>
       <w:r>
         <w:instrText>(</w:instrText>
       </w:r>
@@ -395,7 +411,7 @@
       <w:r>
         <w:instrText>)</w:instrText>
       </w:r>
-      <w:bookmarkEnd w:id="1"/>
+      <w:bookmarkEnd w:id="2"/>
       <w:r>
         <w:fldChar w:fldCharType="end"/>
       </w:r>
@@ -464,7 +480,19 @@
         <w:rPr>
           <w:lang w:val="en-GB"/>
         </w:rPr>
-        <w:instrText>(1)</w:instrText>
+        <w:instrText>(</w:instrText>
+      </w:r>
+      <w:r>
+        <w:rPr>
+          <w:lang w:val="en-GB"/>
+        </w:rPr>
+        <w:instrText>1</w:instrText>
+      </w:r>
+      <w:r>
+        <w:rPr>
+          <w:lang w:val="en-GB"/>
+        </w:rPr>
+        <w:instrText>)</w:instrText>
       </w:r>
       <w:r>
         <w:rPr>
@@ -518,7 +546,19 @@
         <w:rPr>
           <w:lang w:val="en-GB"/>
         </w:rPr>
-        <w:instrText>(3)</w:instrText>
+        <w:instrText>(</w:instrText>
+      </w:r>
+      <w:r>
+        <w:rPr>
+          <w:lang w:val="en-GB"/>
+        </w:rPr>
+        <w:instrText>3</w:instrText>
+      </w:r>
+      <w:r>
+        <w:rPr>
+          <w:lang w:val="en-GB"/>
+        </w:rPr>
+        <w:instrText>)</w:instrText>
       </w:r>
       <w:r>
         <w:rPr>
@@ -559,7 +599,9 @@
         <w:outlineLvl w:val="2"/>
         <w:rPr>
           <w:rFonts w:ascii="Calibri Light" w:eastAsia="Times New Roman" w:hAnsi="Calibri Light" w:cs="Times New Roman"/>
-          <w:color w:val="1F4D78"/>
+          <w:b/>
+          <w:bCs/>
+          <w:color w:val="0C0243"/>
           <w:sz w:val="24"/>
           <w:szCs w:val="24"/>
           <w:lang w:val="en-GB"/>
@@ -568,31 +610,49 @@
       <w:r>
         <w:rPr>
           <w:rFonts w:ascii="Calibri Light" w:eastAsia="Times New Roman" w:hAnsi="Calibri Light" w:cs="Times New Roman"/>
-          <w:color w:val="1F4D78"/>
+          <w:b/>
+          <w:bCs/>
+          <w:color w:val="0C0243"/>
           <w:sz w:val="24"/>
           <w:szCs w:val="24"/>
           <w:lang w:val="en-GB"/>
         </w:rPr>
-        <w:t xml:space="preserve">Describing </w:t>
+        <w:t xml:space="preserve">2. </w:t>
       </w:r>
       <w:r>
         <w:rPr>
           <w:rFonts w:ascii="Calibri Light" w:eastAsia="Times New Roman" w:hAnsi="Calibri Light" w:cs="Times New Roman"/>
-          <w:color w:val="1F4D78"/>
+          <w:b/>
+          <w:bCs/>
+          <w:color w:val="0C0243"/>
           <w:sz w:val="24"/>
           <w:szCs w:val="24"/>
           <w:lang w:val="en-GB"/>
         </w:rPr>
-        <w:t>an ensemble</w:t>
+        <w:t xml:space="preserve">Describing </w:t>
       </w:r>
       <w:r>
         <w:rPr>
           <w:rFonts w:ascii="Calibri Light" w:eastAsia="Times New Roman" w:hAnsi="Calibri Light" w:cs="Times New Roman"/>
-          <w:color w:val="1F4D78"/>
+          <w:b/>
+          <w:bCs/>
+          <w:color w:val="0C0243"/>
           <w:sz w:val="24"/>
           <w:szCs w:val="24"/>
           <w:lang w:val="en-GB"/>
         </w:rPr>
+        <w:t>an ensemble</w:t>
+      </w:r>
+      <w:r>
+        <w:rPr>
+          <w:rFonts w:ascii="Calibri Light" w:eastAsia="Times New Roman" w:hAnsi="Calibri Light" w:cs="Times New Roman"/>
+          <w:b/>
+          <w:bCs/>
+          <w:color w:val="0C0243"/>
+          <w:sz w:val="24"/>
+          <w:szCs w:val="24"/>
+          <w:lang w:val="en-GB"/>
+        </w:rPr>
         <w:t xml:space="preserve"> of quantum systems</w:t>
       </w:r>
     </w:p>
@@ -632,11 +692,11 @@
         <w:rPr>
           <w:position w:val="-14"/>
         </w:rPr>
-        <w:object w:dxaOrig="1100" w:dyaOrig="400">
-          <v:shape id="_x0000_i1030" type="#_x0000_t75" style="width:55.1pt;height:19.4pt" o:ole="">
+        <w:object w:dxaOrig="1100" w:dyaOrig="400" w14:anchorId="4FE6049D">
+          <v:shape id="_x0000_i1119" type="#_x0000_t75" style="width:55pt;height:20pt" o:ole="">
             <v:imagedata r:id="rId17" o:title=""/>
           </v:shape>
-          <o:OLEObject Type="Embed" ProgID="Equation.DSMT4" ShapeID="_x0000_i1030" DrawAspect="Content" ObjectID="_1617473635" r:id="rId18"/>
+          <o:OLEObject Type="Embed" ProgID="Equation.DSMT4" ShapeID="_x0000_i1119" DrawAspect="Content" ObjectID="_1824279701" r:id="rId18"/>
         </w:object>
       </w:r>
       <w:r>
@@ -657,7 +717,7 @@
       <w:r>
         <w:fldChar w:fldCharType="end"/>
       </w:r>
-      <w:bookmarkStart w:id="2" w:name="ZEqnNum937841"/>
+      <w:bookmarkStart w:id="3" w:name="ZEqnNum937841"/>
       <w:r>
         <w:instrText>(</w:instrText>
       </w:r>
@@ -694,7 +754,7 @@
       <w:r>
         <w:instrText>)</w:instrText>
       </w:r>
-      <w:bookmarkEnd w:id="2"/>
+      <w:bookmarkEnd w:id="3"/>
       <w:r>
         <w:fldChar w:fldCharType="end"/>
       </w:r>
@@ -723,11 +783,11 @@
         <w:rPr>
           <w:position w:val="-24"/>
         </w:rPr>
-        <w:object w:dxaOrig="5280" w:dyaOrig="620">
-          <v:shape id="_x0000_i1031" type="#_x0000_t75" style="width:263.6pt;height:31.3pt" o:ole="">
+        <w:object w:dxaOrig="5280" w:dyaOrig="620" w14:anchorId="278BFB41">
+          <v:shape id="_x0000_i1124" type="#_x0000_t75" style="width:264pt;height:31pt" o:ole="">
             <v:imagedata r:id="rId19" o:title=""/>
           </v:shape>
-          <o:OLEObject Type="Embed" ProgID="Equation.DSMT4" ShapeID="_x0000_i1031" DrawAspect="Content" ObjectID="_1617473636" r:id="rId20"/>
+          <o:OLEObject Type="Embed" ProgID="Equation.DSMT4" ShapeID="_x0000_i1124" DrawAspect="Content" ObjectID="_1824279702" r:id="rId20"/>
         </w:object>
       </w:r>
       <w:r>
@@ -748,7 +808,7 @@
       <w:r>
         <w:fldChar w:fldCharType="end"/>
       </w:r>
-      <w:bookmarkStart w:id="3" w:name="ZEqnNum858269"/>
+      <w:bookmarkStart w:id="4" w:name="ZEqnNum858269"/>
       <w:r>
         <w:instrText>(</w:instrText>
       </w:r>
@@ -785,7 +845,7 @@
       <w:r>
         <w:instrText>)</w:instrText>
       </w:r>
-      <w:bookmarkEnd w:id="3"/>
+      <w:bookmarkEnd w:id="4"/>
       <w:r>
         <w:fldChar w:fldCharType="end"/>
       </w:r>
@@ -811,13 +871,12 @@
       <w:r>
         <w:rPr>
           <w:position w:val="-6"/>
-          <w:lang w:val="en-GB"/>
-        </w:rPr>
-        <w:object w:dxaOrig="240" w:dyaOrig="279">
-          <v:shape id="_x0000_i1032" type="#_x0000_t75" style="width:11.9pt;height:14.1pt" o:ole="">
+        </w:rPr>
+        <w:object w:dxaOrig="240" w:dyaOrig="279" w14:anchorId="675DFC8D">
+          <v:shape id="_x0000_i1129" type="#_x0000_t75" style="width:12pt;height:14pt" o:ole="">
             <v:imagedata r:id="rId21" o:title=""/>
           </v:shape>
-          <o:OLEObject Type="Embed" ProgID="Equation.DSMT4" ShapeID="_x0000_i1032" DrawAspect="Content" ObjectID="_1617473637" r:id="rId22"/>
+          <o:OLEObject Type="Embed" ProgID="Equation.DSMT4" ShapeID="_x0000_i1129" DrawAspect="Content" ObjectID="_1824279703" r:id="rId22"/>
         </w:object>
       </w:r>
       <w:r>
@@ -838,11 +897,11 @@
         <w:rPr>
           <w:position w:val="-16"/>
         </w:rPr>
-        <w:object w:dxaOrig="5600" w:dyaOrig="440">
-          <v:shape id="_x0000_i1033" type="#_x0000_t75" style="width:280.15pt;height:21.9pt" o:ole="">
+        <w:object w:dxaOrig="5600" w:dyaOrig="440" w14:anchorId="4BFC4620">
+          <v:shape id="_x0000_i1134" type="#_x0000_t75" style="width:280pt;height:22pt" o:ole="">
             <v:imagedata r:id="rId23" o:title=""/>
           </v:shape>
-          <o:OLEObject Type="Embed" ProgID="Equation.DSMT4" ShapeID="_x0000_i1033" DrawAspect="Content" ObjectID="_1617473638" r:id="rId24"/>
+          <o:OLEObject Type="Embed" ProgID="Equation.DSMT4" ShapeID="_x0000_i1134" DrawAspect="Content" ObjectID="_1824279704" r:id="rId24"/>
         </w:object>
       </w:r>
       <w:r>
@@ -863,7 +922,7 @@
       <w:r>
         <w:fldChar w:fldCharType="end"/>
       </w:r>
-      <w:bookmarkStart w:id="4" w:name="ZEqnNum650543"/>
+      <w:bookmarkStart w:id="5" w:name="ZEqnNum650543"/>
       <w:r>
         <w:instrText>(</w:instrText>
       </w:r>
@@ -900,7 +959,7 @@
       <w:r>
         <w:instrText>)</w:instrText>
       </w:r>
-      <w:bookmarkEnd w:id="4"/>
+      <w:bookmarkEnd w:id="5"/>
       <w:r>
         <w:fldChar w:fldCharType="end"/>
       </w:r>
@@ -929,11 +988,11 @@
         <w:rPr>
           <w:position w:val="-14"/>
         </w:rPr>
-        <w:object w:dxaOrig="3420" w:dyaOrig="400">
-          <v:shape id="_x0000_i1034" type="#_x0000_t75" style="width:170.9pt;height:20.05pt" o:ole="">
+        <w:object w:dxaOrig="3420" w:dyaOrig="400" w14:anchorId="38BC83A5">
+          <v:shape id="_x0000_i1139" type="#_x0000_t75" style="width:171pt;height:20pt" o:ole="">
             <v:imagedata r:id="rId25" o:title=""/>
           </v:shape>
-          <o:OLEObject Type="Embed" ProgID="Equation.DSMT4" ShapeID="_x0000_i1034" DrawAspect="Content" ObjectID="_1617473639" r:id="rId26"/>
+          <o:OLEObject Type="Embed" ProgID="Equation.DSMT4" ShapeID="_x0000_i1139" DrawAspect="Content" ObjectID="_1824279705" r:id="rId26"/>
         </w:object>
       </w:r>
       <w:r>
@@ -1043,7 +1102,19 @@
         <w:rPr>
           <w:lang w:val="en-GB"/>
         </w:rPr>
-        <w:instrText>(4)</w:instrText>
+        <w:instrText>(</w:instrText>
+      </w:r>
+      <w:r>
+        <w:rPr>
+          <w:lang w:val="en-GB"/>
+        </w:rPr>
+        <w:instrText>4</w:instrText>
+      </w:r>
+      <w:r>
+        <w:rPr>
+          <w:lang w:val="en-GB"/>
+        </w:rPr>
+        <w:instrText>)</w:instrText>
       </w:r>
       <w:r>
         <w:rPr>
@@ -1097,7 +1168,19 @@
         <w:rPr>
           <w:lang w:val="en-GB"/>
         </w:rPr>
-        <w:instrText>(6)</w:instrText>
+        <w:instrText>(</w:instrText>
+      </w:r>
+      <w:r>
+        <w:rPr>
+          <w:lang w:val="en-GB"/>
+        </w:rPr>
+        <w:instrText>6</w:instrText>
+      </w:r>
+      <w:r>
+        <w:rPr>
+          <w:lang w:val="en-GB"/>
+        </w:rPr>
+        <w:instrText>)</w:instrText>
       </w:r>
       <w:r>
         <w:rPr>
@@ -1170,13 +1253,12 @@
       <w:r>
         <w:rPr>
           <w:position w:val="-14"/>
-          <w:lang w:val="en-GB"/>
-        </w:rPr>
-        <w:object w:dxaOrig="400" w:dyaOrig="400">
-          <v:shape id="_x0000_i1035" type="#_x0000_t75" style="width:20.05pt;height:20.05pt" o:ole="">
+        </w:rPr>
+        <w:object w:dxaOrig="400" w:dyaOrig="400" w14:anchorId="1AB620CA">
+          <v:shape id="_x0000_i1144" type="#_x0000_t75" style="width:20pt;height:20pt" o:ole="">
             <v:imagedata r:id="rId27" o:title=""/>
           </v:shape>
-          <o:OLEObject Type="Embed" ProgID="Equation.DSMT4" ShapeID="_x0000_i1035" DrawAspect="Content" ObjectID="_1617473640" r:id="rId28"/>
+          <o:OLEObject Type="Embed" ProgID="Equation.DSMT4" ShapeID="_x0000_i1144" DrawAspect="Content" ObjectID="_1824279706" r:id="rId28"/>
         </w:object>
       </w:r>
       <w:r>
@@ -1188,13 +1270,12 @@
       <w:r>
         <w:rPr>
           <w:position w:val="-14"/>
-          <w:lang w:val="en-GB"/>
-        </w:rPr>
-        <w:object w:dxaOrig="740" w:dyaOrig="400">
-          <v:shape id="_x0000_i1036" type="#_x0000_t75" style="width:36.3pt;height:20.05pt" o:ole="">
+        </w:rPr>
+        <w:object w:dxaOrig="740" w:dyaOrig="400" w14:anchorId="4DEA074B">
+          <v:shape id="_x0000_i1149" type="#_x0000_t75" style="width:37pt;height:20pt" o:ole="">
             <v:imagedata r:id="rId29" o:title=""/>
           </v:shape>
-          <o:OLEObject Type="Embed" ProgID="Equation.DSMT4" ShapeID="_x0000_i1036" DrawAspect="Content" ObjectID="_1617473641" r:id="rId30"/>
+          <o:OLEObject Type="Embed" ProgID="Equation.DSMT4" ShapeID="_x0000_i1149" DrawAspect="Content" ObjectID="_1824279707" r:id="rId30"/>
         </w:object>
       </w:r>
       <w:r>
@@ -1215,11 +1296,11 @@
         <w:rPr>
           <w:position w:val="-32"/>
         </w:rPr>
-        <w:object w:dxaOrig="7119" w:dyaOrig="740">
-          <v:shape id="_x0000_i1037" type="#_x0000_t75" style="width:356.55pt;height:36.3pt" o:ole="">
+        <w:object w:dxaOrig="7119" w:dyaOrig="740" w14:anchorId="240FABA6">
+          <v:shape id="_x0000_i1154" type="#_x0000_t75" style="width:356pt;height:37pt" o:ole="">
             <v:imagedata r:id="rId31" o:title=""/>
           </v:shape>
-          <o:OLEObject Type="Embed" ProgID="Equation.DSMT4" ShapeID="_x0000_i1037" DrawAspect="Content" ObjectID="_1617473642" r:id="rId32"/>
+          <o:OLEObject Type="Embed" ProgID="Equation.DSMT4" ShapeID="_x0000_i1154" DrawAspect="Content" ObjectID="_1824279708" r:id="rId32"/>
         </w:object>
       </w:r>
       <w:r>
@@ -1296,13 +1377,12 @@
       <w:r>
         <w:rPr>
           <w:position w:val="-14"/>
-          <w:lang w:val="en-GB"/>
-        </w:rPr>
-        <w:object w:dxaOrig="400" w:dyaOrig="400">
-          <v:shape id="_x0000_i1038" type="#_x0000_t75" style="width:20.05pt;height:20.05pt" o:ole="">
-            <v:imagedata r:id="rId27" o:title=""/>
+        </w:rPr>
+        <w:object w:dxaOrig="400" w:dyaOrig="400" w14:anchorId="37EC4ACA">
+          <v:shape id="_x0000_i1159" type="#_x0000_t75" style="width:20pt;height:20pt" o:ole="">
+            <v:imagedata r:id="rId33" o:title=""/>
           </v:shape>
-          <o:OLEObject Type="Embed" ProgID="Equation.DSMT4" ShapeID="_x0000_i1038" DrawAspect="Content" ObjectID="_1617473643" r:id="rId33"/>
+          <o:OLEObject Type="Embed" ProgID="Equation.DSMT4" ShapeID="_x0000_i1159" DrawAspect="Content" ObjectID="_1824279709" r:id="rId34"/>
         </w:object>
       </w:r>
       <w:r>
@@ -1352,82 +1432,25 @@
       <w:r>
         <w:rPr>
           <w:position w:val="-14"/>
-          <w:lang w:val="en-GB"/>
-        </w:rPr>
-        <w:object w:dxaOrig="740" w:dyaOrig="400">
-          <v:shape id="_x0000_i1039" type="#_x0000_t75" style="width:36.3pt;height:20.05pt" o:ole="">
-            <v:imagedata r:id="rId29" o:title=""/>
-          </v:shape>
-          <o:OLEObject Type="Embed" ProgID="Equation.DSMT4" ShapeID="_x0000_i1039" DrawAspect="Content" ObjectID="_1617473644" r:id="rId34"/>
-        </w:object>
-      </w:r>
-      <w:r>
-        <w:rPr>
-          <w:lang w:val="en-GB"/>
-        </w:rPr>
-        <w:t xml:space="preserve"> can </w:t>
-      </w:r>
-      <w:r>
-        <w:rPr>
-          <w:lang w:val="en-GB"/>
-        </w:rPr>
-        <w:t>simply be averaged</w:t>
-      </w:r>
-      <w:r>
-        <w:rPr>
-          <w:lang w:val="en-GB"/>
-        </w:rPr>
-        <w:t>.</w:t>
-      </w:r>
-    </w:p>
-    <w:p>
-      <w:pPr>
-        <w:jc w:val="left"/>
-        <w:rPr>
-          <w:lang w:val="en-GB"/>
-        </w:rPr>
-      </w:pPr>
-      <w:r>
-        <w:rPr>
-          <w:lang w:val="en-GB"/>
-        </w:rPr>
-        <w:t xml:space="preserve">From the practical perspective, </w:t>
-      </w:r>
-      <w:r>
-        <w:rPr>
-          <w:position w:val="-10"/>
-          <w:lang w:val="en-GB"/>
-        </w:rPr>
-        <w:object w:dxaOrig="200" w:dyaOrig="260">
-          <v:shape id="_x0000_i1040" type="#_x0000_t75" style="width:10pt;height:13.15pt" o:ole="">
+        </w:rPr>
+        <w:object w:dxaOrig="740" w:dyaOrig="400" w14:anchorId="3D50A5FA">
+          <v:shape id="_x0000_i1164" type="#_x0000_t75" style="width:37pt;height:20pt" o:ole="">
             <v:imagedata r:id="rId35" o:title=""/>
           </v:shape>
-          <o:OLEObject Type="Embed" ProgID="Equation.DSMT4" ShapeID="_x0000_i1040" DrawAspect="Content" ObjectID="_1617473645" r:id="rId36"/>
+          <o:OLEObject Type="Embed" ProgID="Equation.DSMT4" ShapeID="_x0000_i1164" DrawAspect="Content" ObjectID="_1824279710" r:id="rId36"/>
         </w:object>
       </w:r>
       <w:r>
         <w:rPr>
           <w:lang w:val="en-GB"/>
         </w:rPr>
-        <w:t xml:space="preserve"> is a more sophisticated form of the absolute square of the wavefunction – it is a table of probabilities </w:t>
-      </w:r>
-      <w:r>
-        <w:rPr>
-          <w:lang w:val="en-GB"/>
-        </w:rPr>
-        <w:t xml:space="preserve">(diagonal terms) </w:t>
-      </w:r>
-      <w:r>
-        <w:rPr>
-          <w:lang w:val="en-GB"/>
-        </w:rPr>
-        <w:t>and correlation coefficients</w:t>
-      </w:r>
-      <w:r>
-        <w:rPr>
-          <w:lang w:val="en-GB"/>
-        </w:rPr>
-        <w:t xml:space="preserve"> (all other terms)</w:t>
+        <w:t xml:space="preserve"> can </w:t>
+      </w:r>
+      <w:r>
+        <w:rPr>
+          <w:lang w:val="en-GB"/>
+        </w:rPr>
+        <w:t>simply be averaged</w:t>
       </w:r>
       <w:r>
         <w:rPr>
@@ -1438,146 +1461,132 @@
     </w:p>
     <w:p>
       <w:pPr>
-        <w:pStyle w:val="Heading3"/>
-      </w:pPr>
-      <w:r>
-        <w:lastRenderedPageBreak/>
-        <w:t xml:space="preserve">Thermal </w:t>
-      </w:r>
-      <w:r>
-        <w:t>equilibrium</w:t>
-      </w:r>
-    </w:p>
-    <w:p>
-      <w:r>
-        <w:t xml:space="preserve">In an ensemble of identical systems in thermal equilibrium, there are no correlations and the probability of finding a system in the energy level </w:t>
-      </w:r>
-      <w:r>
-        <w:rPr>
-          <w:position w:val="-6"/>
-        </w:rPr>
-        <w:object w:dxaOrig="200" w:dyaOrig="220">
-          <v:shape id="_x0000_i1041" type="#_x0000_t75" style="width:10pt;height:10.95pt" o:ole="">
+        <w:jc w:val="left"/>
+        <w:rPr>
+          <w:lang w:val="en-GB"/>
+        </w:rPr>
+      </w:pPr>
+      <w:r>
+        <w:rPr>
+          <w:lang w:val="en-GB"/>
+        </w:rPr>
+        <w:t xml:space="preserve">From the practical perspective, </w:t>
+      </w:r>
+      <w:r>
+        <w:rPr>
+          <w:position w:val="-10"/>
+        </w:rPr>
+        <w:object w:dxaOrig="200" w:dyaOrig="260" w14:anchorId="775C0B8E">
+          <v:shape id="_x0000_i1169" type="#_x0000_t75" style="width:10pt;height:13pt" o:ole="">
             <v:imagedata r:id="rId37" o:title=""/>
           </v:shape>
-          <o:OLEObject Type="Embed" ProgID="Equation.DSMT4" ShapeID="_x0000_i1041" DrawAspect="Content" ObjectID="_1617473646" r:id="rId38"/>
+          <o:OLEObject Type="Embed" ProgID="Equation.DSMT4" ShapeID="_x0000_i1169" DrawAspect="Content" ObjectID="_1824279711" r:id="rId38"/>
         </w:object>
       </w:r>
       <w:r>
-        <w:t xml:space="preserve"> is given by Boltzmann’s law:</w:t>
-      </w:r>
-    </w:p>
-    <w:p>
-      <w:pPr>
-        <w:pStyle w:val="MTDisplayEquation"/>
-      </w:pPr>
-      <w:r>
-        <w:tab/>
-      </w:r>
-      <w:r>
-        <w:rPr>
-          <w:position w:val="-46"/>
-        </w:rPr>
-        <w:object w:dxaOrig="4220" w:dyaOrig="880">
-          <v:shape id="_x0000_i1042" type="#_x0000_t75" style="width:211.3pt;height:43.85pt" o:ole="">
+        <w:rPr>
+          <w:lang w:val="en-GB"/>
+        </w:rPr>
+        <w:t xml:space="preserve"> is a more sophisticated form of the absolute square of the wavefunction – it is a table of probabilities </w:t>
+      </w:r>
+      <w:r>
+        <w:rPr>
+          <w:lang w:val="en-GB"/>
+        </w:rPr>
+        <w:t xml:space="preserve">(diagonal terms) </w:t>
+      </w:r>
+      <w:r>
+        <w:rPr>
+          <w:lang w:val="en-GB"/>
+        </w:rPr>
+        <w:t>and correlation coefficients</w:t>
+      </w:r>
+      <w:r>
+        <w:rPr>
+          <w:lang w:val="en-GB"/>
+        </w:rPr>
+        <w:t xml:space="preserve"> (all other terms)</w:t>
+      </w:r>
+      <w:r>
+        <w:rPr>
+          <w:lang w:val="en-GB"/>
+        </w:rPr>
+        <w:t>.</w:t>
+      </w:r>
+    </w:p>
+    <w:p>
+      <w:pPr>
+        <w:pStyle w:val="Heading3"/>
+        <w:rPr>
+          <w:b/>
+          <w:bCs/>
+          <w:color w:val="0C0243"/>
+        </w:rPr>
+      </w:pPr>
+      <w:r>
+        <w:rPr>
+          <w:b/>
+          <w:bCs/>
+          <w:color w:val="0C0243"/>
+        </w:rPr>
+        <w:lastRenderedPageBreak/>
+        <w:t>3. T</w:t>
+      </w:r>
+      <w:r>
+        <w:rPr>
+          <w:b/>
+          <w:bCs/>
+          <w:color w:val="0C0243"/>
+        </w:rPr>
+        <w:t>hermal equilibrium</w:t>
+      </w:r>
+    </w:p>
+    <w:p>
+      <w:pPr>
+        <w:rPr>
+          <w:lang w:val="en-GB"/>
+        </w:rPr>
+      </w:pPr>
+      <w:r>
+        <w:rPr>
+          <w:lang w:val="en-GB"/>
+        </w:rPr>
+        <w:t xml:space="preserve">In an ensemble of identical systems in thermal equilibrium, there are no correlations and the probability of finding a system in the energy level </w:t>
+      </w:r>
+      <w:r>
+        <w:rPr>
+          <w:position w:val="-6"/>
+        </w:rPr>
+        <w:object w:dxaOrig="200" w:dyaOrig="220" w14:anchorId="6F494B05">
+          <v:shape id="_x0000_i1174" type="#_x0000_t75" style="width:10pt;height:11pt" o:ole="">
             <v:imagedata r:id="rId39" o:title=""/>
           </v:shape>
-          <o:OLEObject Type="Embed" ProgID="Equation.DSMT4" ShapeID="_x0000_i1042" DrawAspect="Content" ObjectID="_1617473647" r:id="rId40"/>
+          <o:OLEObject Type="Embed" ProgID="Equation.DSMT4" ShapeID="_x0000_i1174" DrawAspect="Content" ObjectID="_1824279712" r:id="rId40"/>
         </w:object>
       </w:r>
       <w:r>
-        <w:t xml:space="preserve"> </w:t>
-      </w:r>
+        <w:rPr>
+          <w:lang w:val="en-GB"/>
+        </w:rPr>
+        <w:t xml:space="preserve"> is given by Boltzmann’s law:</w:t>
+      </w:r>
+    </w:p>
+    <w:p>
+      <w:pPr>
+        <w:pStyle w:val="MTDisplayEquation"/>
+      </w:pPr>
       <w:r>
         <w:tab/>
       </w:r>
       <w:r>
-        <w:fldChar w:fldCharType="begin"/>
-      </w:r>
-      <w:r>
-        <w:instrText xml:space="preserve"> MACROBUTTON MTPlaceRef \* MERGEFORMAT </w:instrText>
-      </w:r>
-      <w:r>
-        <w:fldChar w:fldCharType="begin"/>
-      </w:r>
-      <w:r>
-        <w:instrText xml:space="preserve"> SEQ MTEqn \h \* MERGEFORMAT </w:instrText>
-      </w:r>
-      <w:r>
-        <w:fldChar w:fldCharType="end"/>
-      </w:r>
-      <w:bookmarkStart w:id="5" w:name="ZEqnNum582635"/>
-      <w:r>
-        <w:instrText>(</w:instrText>
-      </w:r>
-      <w:r>
-        <w:rPr>
-          <w:noProof/>
-        </w:rPr>
-        <w:fldChar w:fldCharType="begin"/>
-      </w:r>
-      <w:r>
-        <w:rPr>
-          <w:noProof/>
-        </w:rPr>
-        <w:instrText xml:space="preserve"> SEQ MTEqn \c \* Arabic \* MERGEFORMAT </w:instrText>
-      </w:r>
-      <w:r>
-        <w:rPr>
-          <w:noProof/>
-        </w:rPr>
-        <w:fldChar w:fldCharType="separate"/>
-      </w:r>
-      <w:r>
-        <w:rPr>
-          <w:noProof/>
-        </w:rPr>
-        <w:instrText>9</w:instrText>
-      </w:r>
-      <w:r>
-        <w:rPr>
-          <w:noProof/>
-        </w:rPr>
-        <w:fldChar w:fldCharType="end"/>
-      </w:r>
-      <w:r>
-        <w:instrText>)</w:instrText>
-      </w:r>
-      <w:bookmarkEnd w:id="5"/>
-      <w:r>
-        <w:fldChar w:fldCharType="end"/>
-      </w:r>
-    </w:p>
-    <w:p>
-      <w:r>
-        <w:t>These</w:t>
-      </w:r>
-      <w:r>
-        <w:t xml:space="preserve"> probabilities are the diagonal terms of the density matrix</w:t>
-      </w:r>
-      <w:r>
-        <w:t>, therefore</w:t>
-      </w:r>
-      <w:r>
-        <w:t>:</w:t>
-      </w:r>
-    </w:p>
-    <w:p>
-      <w:pPr>
-        <w:pStyle w:val="MTDisplayEquation"/>
-      </w:pPr>
-      <w:r>
-        <w:tab/>
-      </w:r>
-      <w:r>
         <w:rPr>
           <w:position w:val="-46"/>
         </w:rPr>
-        <w:object w:dxaOrig="6320" w:dyaOrig="1040">
-          <v:shape id="_x0000_i1043" type="#_x0000_t75" style="width:315.85pt;height:52.6pt" o:ole="">
+        <w:object w:dxaOrig="4220" w:dyaOrig="880" w14:anchorId="04335983">
+          <v:shape id="_x0000_i1179" type="#_x0000_t75" style="width:211pt;height:44pt" o:ole="">
             <v:imagedata r:id="rId41" o:title=""/>
           </v:shape>
-          <o:OLEObject Type="Embed" ProgID="Equation.DSMT4" ShapeID="_x0000_i1043" DrawAspect="Content" ObjectID="_1617473648" r:id="rId42"/>
+          <o:OLEObject Type="Embed" ProgID="Equation.DSMT4" ShapeID="_x0000_i1179" DrawAspect="Content" ObjectID="_1824279713" r:id="rId42"/>
         </w:object>
       </w:r>
       <w:r>
@@ -1601,7 +1610,7 @@
       <w:r>
         <w:fldChar w:fldCharType="end"/>
       </w:r>
-      <w:bookmarkStart w:id="6" w:name="ZEqnNum112067"/>
+      <w:bookmarkStart w:id="6" w:name="ZEqnNum582635"/>
       <w:r>
         <w:instrText>(</w:instrText>
       </w:r>
@@ -1627,7 +1636,7 @@
         <w:rPr>
           <w:noProof/>
         </w:rPr>
-        <w:instrText>10</w:instrText>
+        <w:instrText>9</w:instrText>
       </w:r>
       <w:r>
         <w:rPr>
@@ -1653,148 +1662,259 @@
         <w:rPr>
           <w:lang w:val="en-GB"/>
         </w:rPr>
-        <w:t xml:space="preserve">The high temperature approximation is valid when </w:t>
-      </w:r>
-      <w:r>
-        <w:rPr>
-          <w:position w:val="-18"/>
-          <w:lang w:val="en-GB"/>
-        </w:rPr>
-        <w:object w:dxaOrig="1020" w:dyaOrig="480">
-          <v:shape id="_x0000_i1044" type="#_x0000_t75" style="width:51.35pt;height:24.1pt" o:ole="">
+        <w:t>These probabilities are the diagonal terms of the density matrix, therefore:</w:t>
+      </w:r>
+    </w:p>
+    <w:p>
+      <w:pPr>
+        <w:pStyle w:val="MTDisplayEquation"/>
+      </w:pPr>
+      <w:r>
+        <w:tab/>
+      </w:r>
+      <w:r>
+        <w:rPr>
+          <w:position w:val="-46"/>
+        </w:rPr>
+        <w:object w:dxaOrig="6320" w:dyaOrig="1040" w14:anchorId="30B04CB7">
+          <v:shape id="_x0000_i1184" type="#_x0000_t75" style="width:316pt;height:52pt" o:ole="">
             <v:imagedata r:id="rId43" o:title=""/>
           </v:shape>
-          <o:OLEObject Type="Embed" ProgID="Equation.DSMT4" ShapeID="_x0000_i1044" DrawAspect="Content" ObjectID="_1617473649" r:id="rId44"/>
+          <o:OLEObject Type="Embed" ProgID="Equation.DSMT4" ShapeID="_x0000_i1184" DrawAspect="Content" ObjectID="_1824279714" r:id="rId44"/>
         </w:object>
       </w:r>
       <w:r>
-        <w:rPr>
-          <w:lang w:val="en-GB"/>
-        </w:rPr>
-        <w:t xml:space="preserve">, where the norm of the Hamiltonian is defined as its largest </w:t>
-      </w:r>
-      <w:r>
-        <w:rPr>
-          <w:lang w:val="en-GB"/>
-        </w:rPr>
-        <w:t>absolute eigenvalue</w:t>
-      </w:r>
-      <w:r>
-        <w:rPr>
-          <w:lang w:val="en-GB"/>
-        </w:rPr>
-        <w:t>. The unit matrix is inconsequential: it commutes with the Hamiltonian and does not influence the observables. In practical calculations it is commonly ignored.</w:t>
-      </w:r>
-    </w:p>
-    <w:p>
-      <w:pPr>
-        <w:pStyle w:val="Heading3"/>
-      </w:pPr>
-      <w:r>
-        <w:t>Making Hamiltonians</w:t>
-      </w:r>
-    </w:p>
-    <w:p>
-      <w:pPr>
-        <w:rPr>
-          <w:lang w:val="en-GB"/>
-        </w:rPr>
-      </w:pPr>
-      <w:r>
-        <w:rPr>
-          <w:lang w:val="en-GB"/>
-        </w:rPr>
-        <w:t xml:space="preserve">To make </w:t>
-      </w:r>
-      <w:r>
-        <w:rPr>
-          <w:lang w:val="en-GB"/>
-        </w:rPr>
-        <w:t>a spin</w:t>
-      </w:r>
-      <w:r>
-        <w:rPr>
-          <w:lang w:val="en-GB"/>
-        </w:rPr>
-        <w:t xml:space="preserve"> Hamiltonian</w:t>
-      </w:r>
-      <w:r>
-        <w:rPr>
-          <w:lang w:val="en-GB"/>
-        </w:rPr>
-        <w:t>, a</w:t>
-      </w:r>
-      <w:r>
-        <w:rPr>
-          <w:lang w:val="en-GB"/>
-        </w:rPr>
-        <w:t xml:space="preserve">ll </w:t>
-      </w:r>
-      <w:r>
-        <w:rPr>
-          <w:lang w:val="en-GB"/>
-        </w:rPr>
-        <w:t>magnetic</w:t>
-      </w:r>
-      <w:r>
-        <w:rPr>
-          <w:lang w:val="en-GB"/>
-        </w:rPr>
-        <w:t xml:space="preserve"> interactions should be</w:t>
-      </w:r>
-      <w:r>
-        <w:rPr>
-          <w:lang w:val="en-GB"/>
-        </w:rPr>
-        <w:t xml:space="preserve"> written down as classical </w:t>
-      </w:r>
-      <w:r>
-        <w:rPr>
-          <w:lang w:val="en-GB"/>
-        </w:rPr>
-        <w:t xml:space="preserve">physics </w:t>
-      </w:r>
-      <w:r>
-        <w:rPr>
-          <w:lang w:val="en-GB"/>
-        </w:rPr>
-        <w:t xml:space="preserve">expressions, and then </w:t>
-      </w:r>
-      <w:r>
-        <w:rPr>
-          <w:lang w:val="en-GB"/>
-        </w:rPr>
-        <w:t>magnetic moments</w:t>
-      </w:r>
-      <w:r>
-        <w:rPr>
-          <w:lang w:val="en-GB"/>
-        </w:rPr>
-        <w:t xml:space="preserve"> replaced with Pauli matrices</w:t>
-      </w:r>
-      <w:r>
-        <w:rPr>
-          <w:lang w:val="en-GB"/>
-        </w:rPr>
-        <w:t>:</w:t>
-      </w:r>
-    </w:p>
-    <w:p>
-      <w:pPr>
-        <w:pStyle w:val="MTDisplayEquation"/>
-      </w:pPr>
+        <w:t xml:space="preserve"> </w:t>
+      </w:r>
       <w:r>
         <w:tab/>
       </w:r>
       <w:r>
-        <w:rPr>
-          <w:position w:val="-12"/>
-        </w:rPr>
-        <w:object w:dxaOrig="5080" w:dyaOrig="360">
-          <v:shape id="_x0000_i1045" type="#_x0000_t75" style="width:254.2pt;height:18.15pt" o:ole="">
+        <w:fldChar w:fldCharType="begin"/>
+      </w:r>
+      <w:r>
+        <w:instrText xml:space="preserve"> MACROBUTTON MTPlaceRef \* MERGEFORMAT </w:instrText>
+      </w:r>
+      <w:r>
+        <w:fldChar w:fldCharType="begin"/>
+      </w:r>
+      <w:r>
+        <w:instrText xml:space="preserve"> SEQ MTEqn \h \* MERGEFORMAT </w:instrText>
+      </w:r>
+      <w:r>
+        <w:fldChar w:fldCharType="end"/>
+      </w:r>
+      <w:bookmarkStart w:id="7" w:name="ZEqnNum112067"/>
+      <w:r>
+        <w:instrText>(</w:instrText>
+      </w:r>
+      <w:r>
+        <w:rPr>
+          <w:noProof/>
+        </w:rPr>
+        <w:fldChar w:fldCharType="begin"/>
+      </w:r>
+      <w:r>
+        <w:rPr>
+          <w:noProof/>
+        </w:rPr>
+        <w:instrText xml:space="preserve"> SEQ MTEqn \c \* Arabic \* MERGEFORMAT </w:instrText>
+      </w:r>
+      <w:r>
+        <w:rPr>
+          <w:noProof/>
+        </w:rPr>
+        <w:fldChar w:fldCharType="separate"/>
+      </w:r>
+      <w:r>
+        <w:rPr>
+          <w:noProof/>
+        </w:rPr>
+        <w:instrText>10</w:instrText>
+      </w:r>
+      <w:r>
+        <w:rPr>
+          <w:noProof/>
+        </w:rPr>
+        <w:fldChar w:fldCharType="end"/>
+      </w:r>
+      <w:r>
+        <w:instrText>)</w:instrText>
+      </w:r>
+      <w:bookmarkEnd w:id="7"/>
+      <w:r>
+        <w:fldChar w:fldCharType="end"/>
+      </w:r>
+    </w:p>
+    <w:p>
+      <w:pPr>
+        <w:rPr>
+          <w:lang w:val="en-GB"/>
+        </w:rPr>
+      </w:pPr>
+      <w:r>
+        <w:rPr>
+          <w:lang w:val="en-GB"/>
+        </w:rPr>
+        <w:t xml:space="preserve">The high temperature approximation is valid when </w:t>
+      </w:r>
+      <w:r>
+        <w:rPr>
+          <w:position w:val="-18"/>
+        </w:rPr>
+        <w:object w:dxaOrig="1020" w:dyaOrig="480" w14:anchorId="19300115">
+          <v:shape id="_x0000_i1189" type="#_x0000_t75" style="width:51pt;height:24pt" o:ole="">
             <v:imagedata r:id="rId45" o:title=""/>
           </v:shape>
-          <o:OLEObject Type="Embed" ProgID="Equation.DSMT4" ShapeID="_x0000_i1045" DrawAspect="Content" ObjectID="_1617473650" r:id="rId46"/>
+          <o:OLEObject Type="Embed" ProgID="Equation.DSMT4" ShapeID="_x0000_i1189" DrawAspect="Content" ObjectID="_1824279715" r:id="rId46"/>
+        </w:object>
+      </w:r>
+      <w:r>
+        <w:rPr>
+          <w:lang w:val="en-GB"/>
+        </w:rPr>
+        <w:t xml:space="preserve">, where the norm of the Hamiltonian is defined as its largest </w:t>
+      </w:r>
+      <w:r>
+        <w:rPr>
+          <w:lang w:val="en-GB"/>
+        </w:rPr>
+        <w:t>absolute eigenvalue</w:t>
+      </w:r>
+      <w:r>
+        <w:rPr>
+          <w:lang w:val="en-GB"/>
+        </w:rPr>
+        <w:t>. The unit matrix is inconsequential: it commutes with the Hamiltonian and does not influence the observables. In practical calculations it is commonly ignored.</w:t>
+      </w:r>
+    </w:p>
+    <w:p>
+      <w:pPr>
+        <w:pStyle w:val="Heading3"/>
+        <w:rPr>
+          <w:b/>
+          <w:bCs/>
+          <w:color w:val="0C0243"/>
+        </w:rPr>
+      </w:pPr>
+      <w:r>
+        <w:rPr>
+          <w:b/>
+          <w:bCs/>
+          <w:color w:val="0C0243"/>
+        </w:rPr>
+        <w:t>4. M</w:t>
+      </w:r>
+      <w:r>
+        <w:rPr>
+          <w:b/>
+          <w:bCs/>
+          <w:color w:val="0C0243"/>
+        </w:rPr>
+        <w:t>aking Hamiltonians</w:t>
+      </w:r>
+    </w:p>
+    <w:p>
+      <w:pPr>
+        <w:rPr>
+          <w:lang w:val="en-GB"/>
+        </w:rPr>
+      </w:pPr>
+      <w:r>
+        <w:rPr>
+          <w:lang w:val="en-GB"/>
+        </w:rPr>
+        <w:t xml:space="preserve">To make </w:t>
+      </w:r>
+      <w:r>
+        <w:rPr>
+          <w:lang w:val="en-GB"/>
+        </w:rPr>
+        <w:t>a spin</w:t>
+      </w:r>
+      <w:r>
+        <w:rPr>
+          <w:lang w:val="en-GB"/>
+        </w:rPr>
+        <w:t xml:space="preserve"> Hamiltonian</w:t>
+      </w:r>
+      <w:r>
+        <w:rPr>
+          <w:lang w:val="en-GB"/>
+        </w:rPr>
+        <w:t>, a</w:t>
+      </w:r>
+      <w:r>
+        <w:rPr>
+          <w:lang w:val="en-GB"/>
+        </w:rPr>
+        <w:t xml:space="preserve">ll </w:t>
+      </w:r>
+      <w:r>
+        <w:rPr>
+          <w:lang w:val="en-GB"/>
+        </w:rPr>
+        <w:t>magnetic</w:t>
+      </w:r>
+      <w:r>
+        <w:rPr>
+          <w:lang w:val="en-GB"/>
+        </w:rPr>
+        <w:t xml:space="preserve"> interactions should be</w:t>
+      </w:r>
+      <w:r>
+        <w:rPr>
+          <w:lang w:val="en-GB"/>
+        </w:rPr>
+        <w:t xml:space="preserve"> written down as classical </w:t>
+      </w:r>
+      <w:r>
+        <w:rPr>
+          <w:lang w:val="en-GB"/>
+        </w:rPr>
+        <w:t xml:space="preserve">physics </w:t>
+      </w:r>
+      <w:r>
+        <w:rPr>
+          <w:lang w:val="en-GB"/>
+        </w:rPr>
+        <w:t xml:space="preserve">expressions, and then </w:t>
+      </w:r>
+      <w:r>
+        <w:rPr>
+          <w:lang w:val="en-GB"/>
+        </w:rPr>
+        <w:t>magnetic moments</w:t>
+      </w:r>
+      <w:r>
+        <w:rPr>
+          <w:lang w:val="en-GB"/>
+        </w:rPr>
+        <w:t xml:space="preserve"> replaced with Pauli matrices</w:t>
+      </w:r>
+      <w:r>
+        <w:rPr>
+          <w:lang w:val="en-GB"/>
+        </w:rPr>
+        <w:t>:</w:t>
+      </w:r>
+    </w:p>
+    <w:p>
+      <w:pPr>
+        <w:pStyle w:val="MTDisplayEquation"/>
+      </w:pPr>
+      <w:r>
+        <w:tab/>
+      </w:r>
+      <w:r>
+        <w:rPr>
+          <w:position w:val="-12"/>
+        </w:rPr>
+        <w:object w:dxaOrig="5080" w:dyaOrig="360" w14:anchorId="44678D90">
+          <v:shape id="_x0000_i1194" type="#_x0000_t75" style="width:254pt;height:18pt" o:ole="">
+            <v:imagedata r:id="rId47" o:title=""/>
+          </v:shape>
+          <o:OLEObject Type="Embed" ProgID="Equation.DSMT4" ShapeID="_x0000_i1194" DrawAspect="Content" ObjectID="_1824279716" r:id="rId48"/>
         </w:object>
       </w:r>
       <w:r>
@@ -1851,38 +1971,37 @@
       <w:r>
         <w:rPr>
           <w:position w:val="-10"/>
-          <w:lang w:val="en-GB"/>
-        </w:rPr>
-        <w:object w:dxaOrig="200" w:dyaOrig="260">
-          <v:shape id="_x0000_i1046" type="#_x0000_t75" style="width:10.65pt;height:12.85pt" o:ole="">
-            <v:imagedata r:id="rId47" o:title=""/>
-          </v:shape>
-          <o:OLEObject Type="Embed" ProgID="Equation.DSMT4" ShapeID="_x0000_i1046" DrawAspect="Content" ObjectID="_1617473651" r:id="rId48"/>
-        </w:object>
-      </w:r>
-      <w:r>
-        <w:rPr>
-          <w:lang w:val="en-GB"/>
-        </w:rPr>
-        <w:t xml:space="preserve"> is the magnetogyric ratio, and (for spin-1/2 particles):</w:t>
-      </w:r>
-    </w:p>
-    <w:p>
-      <w:pPr>
-        <w:pStyle w:val="MTDisplayEquation"/>
-      </w:pPr>
-      <w:r>
-        <w:tab/>
-      </w:r>
-      <w:r>
-        <w:rPr>
-          <w:position w:val="-30"/>
-        </w:rPr>
-        <w:object w:dxaOrig="6640" w:dyaOrig="720">
-          <v:shape id="_x0000_i1047" type="#_x0000_t75" style="width:332.45pt;height:36pt" o:ole="">
+        </w:rPr>
+        <w:object w:dxaOrig="200" w:dyaOrig="260" w14:anchorId="39E17E92">
+          <v:shape id="_x0000_i1199" type="#_x0000_t75" style="width:10pt;height:13pt" o:ole="">
             <v:imagedata r:id="rId49" o:title=""/>
           </v:shape>
-          <o:OLEObject Type="Embed" ProgID="Equation.DSMT4" ShapeID="_x0000_i1047" DrawAspect="Content" ObjectID="_1617473652" r:id="rId50"/>
+          <o:OLEObject Type="Embed" ProgID="Equation.DSMT4" ShapeID="_x0000_i1199" DrawAspect="Content" ObjectID="_1824279717" r:id="rId50"/>
+        </w:object>
+      </w:r>
+      <w:r>
+        <w:rPr>
+          <w:lang w:val="en-GB"/>
+        </w:rPr>
+        <w:t xml:space="preserve"> is the magnetogyric ratio, and (for spin-1/2 particles):</w:t>
+      </w:r>
+    </w:p>
+    <w:p>
+      <w:pPr>
+        <w:pStyle w:val="MTDisplayEquation"/>
+      </w:pPr>
+      <w:r>
+        <w:tab/>
+      </w:r>
+      <w:r>
+        <w:rPr>
+          <w:position w:val="-30"/>
+        </w:rPr>
+        <w:object w:dxaOrig="6640" w:dyaOrig="720" w14:anchorId="5EFA441C">
+          <v:shape id="_x0000_i1204" type="#_x0000_t75" style="width:332pt;height:36pt" o:ole="">
+            <v:imagedata r:id="rId51" o:title=""/>
+          </v:shape>
+          <o:OLEObject Type="Embed" ProgID="Equation.DSMT4" ShapeID="_x0000_i1204" DrawAspect="Content" ObjectID="_1824279718" r:id="rId52"/>
         </w:object>
       </w:r>
       <w:r>
@@ -1996,11 +2115,11 @@
         <w:rPr>
           <w:position w:val="-12"/>
         </w:rPr>
-        <w:object w:dxaOrig="3000" w:dyaOrig="400">
-          <v:shape id="_x0000_i1048" type="#_x0000_t75" style="width:149.95pt;height:20.35pt" o:ole="">
-            <v:imagedata r:id="rId51" o:title=""/>
+        <w:object w:dxaOrig="3000" w:dyaOrig="400" w14:anchorId="7E9AE405">
+          <v:shape id="_x0000_i1209" type="#_x0000_t75" style="width:150pt;height:20pt" o:ole="">
+            <v:imagedata r:id="rId53" o:title=""/>
           </v:shape>
-          <o:OLEObject Type="Embed" ProgID="Equation.DSMT4" ShapeID="_x0000_i1048" DrawAspect="Content" ObjectID="_1617473653" r:id="rId52"/>
+          <o:OLEObject Type="Embed" ProgID="Equation.DSMT4" ShapeID="_x0000_i1209" DrawAspect="Content" ObjectID="_1824279719" r:id="rId54"/>
         </w:object>
       </w:r>
       <w:r>
@@ -2091,11 +2210,11 @@
         <w:rPr>
           <w:position w:val="-12"/>
         </w:rPr>
-        <w:object w:dxaOrig="4440" w:dyaOrig="400">
-          <v:shape id="_x0000_i1049" type="#_x0000_t75" style="width:221.95pt;height:20.35pt" o:ole="">
-            <v:imagedata r:id="rId53" o:title=""/>
+        <w:object w:dxaOrig="3840" w:dyaOrig="400" w14:anchorId="026B9FF4">
+          <v:shape id="_x0000_i1214" type="#_x0000_t75" style="width:192pt;height:20pt" o:ole="">
+            <v:imagedata r:id="rId55" o:title=""/>
           </v:shape>
-          <o:OLEObject Type="Embed" ProgID="Equation.DSMT4" ShapeID="_x0000_i1049" DrawAspect="Content" ObjectID="_1617473654" r:id="rId54"/>
+          <o:OLEObject Type="Embed" ProgID="Equation.DSMT4" ShapeID="_x0000_i1214" DrawAspect="Content" ObjectID="_1824279720" r:id="rId56"/>
         </w:object>
       </w:r>
       <w:r>
@@ -2201,11 +2320,34 @@
     <w:p>
       <w:pPr>
         <w:pStyle w:val="Heading3"/>
-      </w:pPr>
-      <w:r>
-        <w:t>Writing y</w:t>
-      </w:r>
-      <w:r>
+        <w:rPr>
+          <w:b/>
+          <w:bCs/>
+          <w:color w:val="0C0243"/>
+        </w:rPr>
+      </w:pPr>
+      <w:r>
+        <w:rPr>
+          <w:b/>
+          <w:bCs/>
+          <w:color w:val="0C0243"/>
+        </w:rPr>
+        <w:t>5. W</w:t>
+      </w:r>
+      <w:r>
+        <w:rPr>
+          <w:b/>
+          <w:bCs/>
+          <w:color w:val="0C0243"/>
+        </w:rPr>
+        <w:t>riting y</w:t>
+      </w:r>
+      <w:r>
+        <w:rPr>
+          <w:b/>
+          <w:bCs/>
+          <w:color w:val="0C0243"/>
+        </w:rPr>
         <w:t>our own simulations</w:t>
       </w:r>
     </w:p>
@@ -2310,7 +2452,6 @@
           <w:lang w:val="en-GB"/>
         </w:rPr>
       </w:pPr>
-      <w:proofErr w:type="spellStart"/>
       <w:r>
         <w:rPr>
           <w:rFonts w:ascii="Courier New" w:hAnsi="Courier New" w:cs="Courier New"/>
@@ -2319,18 +2460,7 @@
           <w:szCs w:val="18"/>
           <w:lang w:val="en-GB"/>
         </w:rPr>
-        <w:t>sigma_x</w:t>
-      </w:r>
-      <w:proofErr w:type="spellEnd"/>
-      <w:r>
-        <w:rPr>
-          <w:rFonts w:ascii="Courier New" w:hAnsi="Courier New" w:cs="Courier New"/>
-          <w:color w:val="000000"/>
-          <w:sz w:val="18"/>
-          <w:szCs w:val="18"/>
-          <w:lang w:val="en-GB"/>
-        </w:rPr>
-        <w:t xml:space="preserve">=[0, </w:t>
+        <w:t xml:space="preserve">sigma_x=[0, </w:t>
       </w:r>
       <w:r>
         <w:rPr>
@@ -2387,7 +2517,6 @@
           <w:lang w:val="en-GB"/>
         </w:rPr>
       </w:pPr>
-      <w:proofErr w:type="spellStart"/>
       <w:r>
         <w:rPr>
           <w:rFonts w:ascii="Courier New" w:hAnsi="Courier New" w:cs="Courier New"/>
@@ -2396,18 +2525,7 @@
           <w:szCs w:val="18"/>
           <w:lang w:val="en-GB"/>
         </w:rPr>
-        <w:t>sigma_y</w:t>
-      </w:r>
-      <w:proofErr w:type="spellEnd"/>
-      <w:r>
-        <w:rPr>
-          <w:rFonts w:ascii="Courier New" w:hAnsi="Courier New" w:cs="Courier New"/>
-          <w:color w:val="000000"/>
-          <w:sz w:val="18"/>
-          <w:szCs w:val="18"/>
-          <w:lang w:val="en-GB"/>
-        </w:rPr>
-        <w:t>=[0, -1i/2; 1i/2, 0];</w:t>
+        <w:t>sigma_y=[0, -1i/2; 1i/2, 0];</w:t>
       </w:r>
     </w:p>
     <w:p>
@@ -2424,7 +2542,6 @@
           <w:lang w:val="en-GB"/>
         </w:rPr>
       </w:pPr>
-      <w:proofErr w:type="spellStart"/>
       <w:r>
         <w:rPr>
           <w:rFonts w:ascii="Courier New" w:hAnsi="Courier New" w:cs="Courier New"/>
@@ -2433,18 +2550,7 @@
           <w:szCs w:val="18"/>
           <w:lang w:val="en-GB"/>
         </w:rPr>
-        <w:t>sigma_z</w:t>
-      </w:r>
-      <w:proofErr w:type="spellEnd"/>
-      <w:r>
-        <w:rPr>
-          <w:rFonts w:ascii="Courier New" w:hAnsi="Courier New" w:cs="Courier New"/>
-          <w:color w:val="000000"/>
-          <w:sz w:val="18"/>
-          <w:szCs w:val="18"/>
-          <w:lang w:val="en-GB"/>
-        </w:rPr>
-        <w:t xml:space="preserve">=[1/2, </w:t>
+        <w:t xml:space="preserve">sigma_z=[1/2, </w:t>
       </w:r>
       <w:r>
         <w:rPr>
@@ -2516,11 +2622,11 @@
         <w:rPr>
           <w:position w:val="-12"/>
         </w:rPr>
-        <w:object w:dxaOrig="4760" w:dyaOrig="360">
-          <v:shape id="_x0000_i1050" type="#_x0000_t75" style="width:237.9pt;height:18.15pt" o:ole="">
-            <v:imagedata r:id="rId55" o:title=""/>
+        <w:object w:dxaOrig="4760" w:dyaOrig="360" w14:anchorId="64353DFF">
+          <v:shape id="_x0000_i1219" type="#_x0000_t75" style="width:238pt;height:18pt" o:ole="">
+            <v:imagedata r:id="rId57" o:title=""/>
           </v:shape>
-          <o:OLEObject Type="Embed" ProgID="Equation.DSMT4" ShapeID="_x0000_i1050" DrawAspect="Content" ObjectID="_1617473655" r:id="rId56"/>
+          <o:OLEObject Type="Embed" ProgID="Equation.DSMT4" ShapeID="_x0000_i1219" DrawAspect="Content" ObjectID="_1824279721" r:id="rId58"/>
         </w:object>
       </w:r>
       <w:r>
@@ -2572,7 +2678,6 @@
         <w:rPr>
           <w:lang w:val="en-GB"/>
         </w:rPr>
-        <w:lastRenderedPageBreak/>
         <w:t xml:space="preserve">The second stage </w:t>
       </w:r>
       <w:r>
@@ -2622,6 +2727,7 @@
           <w:szCs w:val="18"/>
           <w:lang w:val="en-GB"/>
         </w:rPr>
+        <w:lastRenderedPageBreak/>
         <w:t>% Build two-spin operators</w:t>
       </w:r>
     </w:p>
@@ -2647,73 +2753,7 @@
           <w:szCs w:val="18"/>
           <w:lang w:val="en-GB"/>
         </w:rPr>
-        <w:t>Lx=kron(</w:t>
-      </w:r>
-      <w:proofErr w:type="spellStart"/>
-      <w:r>
-        <w:rPr>
-          <w:rFonts w:ascii="Courier New" w:hAnsi="Courier New" w:cs="Courier New"/>
-          <w:color w:val="000000"/>
-          <w:sz w:val="18"/>
-          <w:szCs w:val="18"/>
-          <w:lang w:val="en-GB"/>
-        </w:rPr>
-        <w:t>sigma_x,unit</w:t>
-      </w:r>
-      <w:proofErr w:type="spellEnd"/>
-      <w:r>
-        <w:rPr>
-          <w:rFonts w:ascii="Courier New" w:hAnsi="Courier New" w:cs="Courier New"/>
-          <w:color w:val="000000"/>
-          <w:sz w:val="18"/>
-          <w:szCs w:val="18"/>
-          <w:lang w:val="en-GB"/>
-        </w:rPr>
-        <w:t xml:space="preserve">); </w:t>
-      </w:r>
-      <w:proofErr w:type="spellStart"/>
-      <w:r>
-        <w:rPr>
-          <w:rFonts w:ascii="Courier New" w:hAnsi="Courier New" w:cs="Courier New"/>
-          <w:color w:val="000000"/>
-          <w:sz w:val="18"/>
-          <w:szCs w:val="18"/>
-          <w:lang w:val="en-GB"/>
-        </w:rPr>
-        <w:t>Sx</w:t>
-      </w:r>
-      <w:proofErr w:type="spellEnd"/>
-      <w:r>
-        <w:rPr>
-          <w:rFonts w:ascii="Courier New" w:hAnsi="Courier New" w:cs="Courier New"/>
-          <w:color w:val="000000"/>
-          <w:sz w:val="18"/>
-          <w:szCs w:val="18"/>
-          <w:lang w:val="en-GB"/>
-        </w:rPr>
-        <w:t>=kron(</w:t>
-      </w:r>
-      <w:proofErr w:type="spellStart"/>
-      <w:r>
-        <w:rPr>
-          <w:rFonts w:ascii="Courier New" w:hAnsi="Courier New" w:cs="Courier New"/>
-          <w:color w:val="000000"/>
-          <w:sz w:val="18"/>
-          <w:szCs w:val="18"/>
-          <w:lang w:val="en-GB"/>
-        </w:rPr>
-        <w:t>unit,sigma_x</w:t>
-      </w:r>
-      <w:proofErr w:type="spellEnd"/>
-      <w:r>
-        <w:rPr>
-          <w:rFonts w:ascii="Courier New" w:hAnsi="Courier New" w:cs="Courier New"/>
-          <w:color w:val="000000"/>
-          <w:sz w:val="18"/>
-          <w:szCs w:val="18"/>
-          <w:lang w:val="en-GB"/>
-        </w:rPr>
-        <w:t>);</w:t>
+        <w:t>Lx=kron(sigma_x,unit); Sx=kron(unit,sigma_x);</w:t>
       </w:r>
     </w:p>
     <w:p>
@@ -2738,73 +2778,7 @@
           <w:szCs w:val="18"/>
           <w:lang w:val="en-GB"/>
         </w:rPr>
-        <w:t>Ly=kron(</w:t>
-      </w:r>
-      <w:proofErr w:type="spellStart"/>
-      <w:r>
-        <w:rPr>
-          <w:rFonts w:ascii="Courier New" w:hAnsi="Courier New" w:cs="Courier New"/>
-          <w:color w:val="000000"/>
-          <w:sz w:val="18"/>
-          <w:szCs w:val="18"/>
-          <w:lang w:val="en-GB"/>
-        </w:rPr>
-        <w:t>sigma_y,unit</w:t>
-      </w:r>
-      <w:proofErr w:type="spellEnd"/>
-      <w:r>
-        <w:rPr>
-          <w:rFonts w:ascii="Courier New" w:hAnsi="Courier New" w:cs="Courier New"/>
-          <w:color w:val="000000"/>
-          <w:sz w:val="18"/>
-          <w:szCs w:val="18"/>
-          <w:lang w:val="en-GB"/>
-        </w:rPr>
-        <w:t xml:space="preserve">); </w:t>
-      </w:r>
-      <w:proofErr w:type="spellStart"/>
-      <w:r>
-        <w:rPr>
-          <w:rFonts w:ascii="Courier New" w:hAnsi="Courier New" w:cs="Courier New"/>
-          <w:color w:val="000000"/>
-          <w:sz w:val="18"/>
-          <w:szCs w:val="18"/>
-          <w:lang w:val="en-GB"/>
-        </w:rPr>
-        <w:t>Sy</w:t>
-      </w:r>
-      <w:proofErr w:type="spellEnd"/>
-      <w:r>
-        <w:rPr>
-          <w:rFonts w:ascii="Courier New" w:hAnsi="Courier New" w:cs="Courier New"/>
-          <w:color w:val="000000"/>
-          <w:sz w:val="18"/>
-          <w:szCs w:val="18"/>
-          <w:lang w:val="en-GB"/>
-        </w:rPr>
-        <w:t>=kron(</w:t>
-      </w:r>
-      <w:proofErr w:type="spellStart"/>
-      <w:r>
-        <w:rPr>
-          <w:rFonts w:ascii="Courier New" w:hAnsi="Courier New" w:cs="Courier New"/>
-          <w:color w:val="000000"/>
-          <w:sz w:val="18"/>
-          <w:szCs w:val="18"/>
-          <w:lang w:val="en-GB"/>
-        </w:rPr>
-        <w:t>unit,sigma_y</w:t>
-      </w:r>
-      <w:proofErr w:type="spellEnd"/>
-      <w:r>
-        <w:rPr>
-          <w:rFonts w:ascii="Courier New" w:hAnsi="Courier New" w:cs="Courier New"/>
-          <w:color w:val="000000"/>
-          <w:sz w:val="18"/>
-          <w:szCs w:val="18"/>
-          <w:lang w:val="en-GB"/>
-        </w:rPr>
-        <w:t>);</w:t>
+        <w:t>Ly=kron(sigma_y,unit); Sy=kron(unit,sigma_y);</w:t>
       </w:r>
     </w:p>
     <w:p>
@@ -2818,7 +2792,7 @@
           <w:rFonts w:ascii="Courier New" w:hAnsi="Courier New" w:cs="Courier New"/>
           <w:sz w:val="24"/>
           <w:szCs w:val="24"/>
-          <w:lang w:val="de-DE"/>
+          <w:lang w:val="en-GB"/>
         </w:rPr>
       </w:pPr>
       <w:r>
@@ -2827,7 +2801,7 @@
           <w:color w:val="000000"/>
           <w:sz w:val="18"/>
           <w:szCs w:val="18"/>
-          <w:lang w:val="de-DE"/>
+          <w:lang w:val="en-GB"/>
         </w:rPr>
         <w:t>Lz=kron(sigma_z,unit); Sz=kron(unit,sigma_z);</w:t>
       </w:r>
@@ -2868,11 +2842,11 @@
         <w:rPr>
           <w:position w:val="-14"/>
         </w:rPr>
-        <w:object w:dxaOrig="4660" w:dyaOrig="400">
-          <v:shape id="_x0000_i1051" type="#_x0000_t75" style="width:233.2pt;height:20.35pt" o:ole="">
-            <v:imagedata r:id="rId57" o:title=""/>
+        <w:object w:dxaOrig="4660" w:dyaOrig="400" w14:anchorId="5B98E7E5">
+          <v:shape id="_x0000_i1224" type="#_x0000_t75" style="width:233pt;height:20pt" o:ole="">
+            <v:imagedata r:id="rId59" o:title=""/>
           </v:shape>
-          <o:OLEObject Type="Embed" ProgID="Equation.DSMT4" ShapeID="_x0000_i1051" DrawAspect="Content" ObjectID="_1617473656" r:id="rId58"/>
+          <o:OLEObject Type="Embed" ProgID="Equation.DSMT4" ShapeID="_x0000_i1224" DrawAspect="Content" ObjectID="_1824279722" r:id="rId60"/>
         </w:object>
       </w:r>
       <w:r>
@@ -2978,7 +2952,6 @@
           <w:lang w:val="en-GB"/>
         </w:rPr>
       </w:pPr>
-      <w:proofErr w:type="spellStart"/>
       <w:r>
         <w:rPr>
           <w:rFonts w:ascii="Courier New" w:hAnsi="Courier New" w:cs="Courier New"/>
@@ -2987,18 +2960,7 @@
           <w:szCs w:val="18"/>
           <w:lang w:val="en-GB"/>
         </w:rPr>
-        <w:t>omega_L</w:t>
-      </w:r>
-      <w:proofErr w:type="spellEnd"/>
-      <w:r>
-        <w:rPr>
-          <w:rFonts w:ascii="Courier New" w:hAnsi="Courier New" w:cs="Courier New"/>
-          <w:color w:val="000000"/>
-          <w:sz w:val="18"/>
-          <w:szCs w:val="18"/>
-          <w:lang w:val="en-GB"/>
-        </w:rPr>
-        <w:t xml:space="preserve">=2*pi*200; </w:t>
+        <w:t xml:space="preserve">omega_L=2*pi*200; </w:t>
       </w:r>
       <w:r>
         <w:rPr>
@@ -3025,7 +2987,6 @@
           <w:lang w:val="en-GB"/>
         </w:rPr>
       </w:pPr>
-      <w:proofErr w:type="spellStart"/>
       <w:r>
         <w:rPr>
           <w:rFonts w:ascii="Courier New" w:hAnsi="Courier New" w:cs="Courier New"/>
@@ -3034,18 +2995,7 @@
           <w:szCs w:val="18"/>
           <w:lang w:val="en-GB"/>
         </w:rPr>
-        <w:t>omega_S</w:t>
-      </w:r>
-      <w:proofErr w:type="spellEnd"/>
-      <w:r>
-        <w:rPr>
-          <w:rFonts w:ascii="Courier New" w:hAnsi="Courier New" w:cs="Courier New"/>
-          <w:color w:val="000000"/>
-          <w:sz w:val="18"/>
-          <w:szCs w:val="18"/>
-          <w:lang w:val="en-GB"/>
-        </w:rPr>
-        <w:t xml:space="preserve">=2*pi*400; </w:t>
+        <w:t xml:space="preserve">omega_S=2*pi*400; </w:t>
       </w:r>
       <w:r>
         <w:rPr>
@@ -3072,7 +3022,6 @@
           <w:lang w:val="en-GB"/>
         </w:rPr>
       </w:pPr>
-      <w:proofErr w:type="spellStart"/>
       <w:r>
         <w:rPr>
           <w:rFonts w:ascii="Courier New" w:hAnsi="Courier New" w:cs="Courier New"/>
@@ -3081,18 +3030,7 @@
           <w:szCs w:val="18"/>
           <w:lang w:val="en-GB"/>
         </w:rPr>
-        <w:t>omega_J</w:t>
-      </w:r>
-      <w:proofErr w:type="spellEnd"/>
-      <w:r>
-        <w:rPr>
-          <w:rFonts w:ascii="Courier New" w:hAnsi="Courier New" w:cs="Courier New"/>
-          <w:color w:val="000000"/>
-          <w:sz w:val="18"/>
-          <w:szCs w:val="18"/>
-          <w:lang w:val="en-GB"/>
-        </w:rPr>
-        <w:t>=</w:t>
+        <w:t>omega_J=</w:t>
       </w:r>
       <w:r>
         <w:rPr>
@@ -3147,139 +3085,7 @@
           <w:szCs w:val="18"/>
           <w:lang w:val="en-GB"/>
         </w:rPr>
-        <w:t>H=</w:t>
-      </w:r>
-      <w:proofErr w:type="spellStart"/>
-      <w:r>
-        <w:rPr>
-          <w:rFonts w:ascii="Courier New" w:hAnsi="Courier New" w:cs="Courier New"/>
-          <w:color w:val="000000"/>
-          <w:sz w:val="18"/>
-          <w:szCs w:val="18"/>
-          <w:lang w:val="en-GB"/>
-        </w:rPr>
-        <w:t>omega_L</w:t>
-      </w:r>
-      <w:proofErr w:type="spellEnd"/>
-      <w:r>
-        <w:rPr>
-          <w:rFonts w:ascii="Courier New" w:hAnsi="Courier New" w:cs="Courier New"/>
-          <w:color w:val="000000"/>
-          <w:sz w:val="18"/>
-          <w:szCs w:val="18"/>
-          <w:lang w:val="en-GB"/>
-        </w:rPr>
-        <w:t>*</w:t>
-      </w:r>
-      <w:proofErr w:type="spellStart"/>
-      <w:r>
-        <w:rPr>
-          <w:rFonts w:ascii="Courier New" w:hAnsi="Courier New" w:cs="Courier New"/>
-          <w:color w:val="000000"/>
-          <w:sz w:val="18"/>
-          <w:szCs w:val="18"/>
-          <w:lang w:val="en-GB"/>
-        </w:rPr>
-        <w:t>Lz+omega_S</w:t>
-      </w:r>
-      <w:proofErr w:type="spellEnd"/>
-      <w:r>
-        <w:rPr>
-          <w:rFonts w:ascii="Courier New" w:hAnsi="Courier New" w:cs="Courier New"/>
-          <w:color w:val="000000"/>
-          <w:sz w:val="18"/>
-          <w:szCs w:val="18"/>
-          <w:lang w:val="en-GB"/>
-        </w:rPr>
-        <w:t>*</w:t>
-      </w:r>
-      <w:proofErr w:type="spellStart"/>
-      <w:r>
-        <w:rPr>
-          <w:rFonts w:ascii="Courier New" w:hAnsi="Courier New" w:cs="Courier New"/>
-          <w:color w:val="000000"/>
-          <w:sz w:val="18"/>
-          <w:szCs w:val="18"/>
-          <w:lang w:val="en-GB"/>
-        </w:rPr>
-        <w:t>Sz+omega_J</w:t>
-      </w:r>
-      <w:proofErr w:type="spellEnd"/>
-      <w:r>
-        <w:rPr>
-          <w:rFonts w:ascii="Courier New" w:hAnsi="Courier New" w:cs="Courier New"/>
-          <w:color w:val="000000"/>
-          <w:sz w:val="18"/>
-          <w:szCs w:val="18"/>
-          <w:lang w:val="en-GB"/>
-        </w:rPr>
-        <w:t>*(Lx*</w:t>
-      </w:r>
-      <w:proofErr w:type="spellStart"/>
-      <w:r>
-        <w:rPr>
-          <w:rFonts w:ascii="Courier New" w:hAnsi="Courier New" w:cs="Courier New"/>
-          <w:color w:val="000000"/>
-          <w:sz w:val="18"/>
-          <w:szCs w:val="18"/>
-          <w:lang w:val="en-GB"/>
-        </w:rPr>
-        <w:t>Sx+Ly</w:t>
-      </w:r>
-      <w:proofErr w:type="spellEnd"/>
-      <w:r>
-        <w:rPr>
-          <w:rFonts w:ascii="Courier New" w:hAnsi="Courier New" w:cs="Courier New"/>
-          <w:color w:val="000000"/>
-          <w:sz w:val="18"/>
-          <w:szCs w:val="18"/>
-          <w:lang w:val="en-GB"/>
-        </w:rPr>
-        <w:t>*</w:t>
-      </w:r>
-      <w:proofErr w:type="spellStart"/>
-      <w:r>
-        <w:rPr>
-          <w:rFonts w:ascii="Courier New" w:hAnsi="Courier New" w:cs="Courier New"/>
-          <w:color w:val="000000"/>
-          <w:sz w:val="18"/>
-          <w:szCs w:val="18"/>
-          <w:lang w:val="en-GB"/>
-        </w:rPr>
-        <w:t>Sy+Lz</w:t>
-      </w:r>
-      <w:proofErr w:type="spellEnd"/>
-      <w:r>
-        <w:rPr>
-          <w:rFonts w:ascii="Courier New" w:hAnsi="Courier New" w:cs="Courier New"/>
-          <w:color w:val="000000"/>
-          <w:sz w:val="18"/>
-          <w:szCs w:val="18"/>
-          <w:lang w:val="en-GB"/>
-        </w:rPr>
-        <w:t>*</w:t>
-      </w:r>
-      <w:proofErr w:type="spellStart"/>
-      <w:r>
-        <w:rPr>
-          <w:rFonts w:ascii="Courier New" w:hAnsi="Courier New" w:cs="Courier New"/>
-          <w:color w:val="000000"/>
-          <w:sz w:val="18"/>
-          <w:szCs w:val="18"/>
-          <w:lang w:val="en-GB"/>
-        </w:rPr>
-        <w:t>Sz</w:t>
-      </w:r>
-      <w:proofErr w:type="spellEnd"/>
-      <w:r>
-        <w:rPr>
-          <w:rFonts w:ascii="Courier New" w:hAnsi="Courier New" w:cs="Courier New"/>
-          <w:color w:val="000000"/>
-          <w:sz w:val="18"/>
-          <w:szCs w:val="18"/>
-          <w:lang w:val="en-GB"/>
-        </w:rPr>
-        <w:t>);</w:t>
+        <w:t>H=omega_L*Lz+omega_S*Sz+omega_J*(Lx*Sx+Ly*Sy+Lz*Sz);</w:t>
       </w:r>
     </w:p>
     <w:p>
@@ -3318,11 +3124,11 @@
         <w:rPr>
           <w:position w:val="-14"/>
         </w:rPr>
-        <w:object w:dxaOrig="1520" w:dyaOrig="400">
-          <v:shape id="_x0000_i1052" type="#_x0000_t75" style="width:75.75pt;height:20.35pt" o:ole="">
-            <v:imagedata r:id="rId59" o:title=""/>
+        <w:object w:dxaOrig="1520" w:dyaOrig="400" w14:anchorId="55D131E0">
+          <v:shape id="_x0000_i1229" type="#_x0000_t75" style="width:76pt;height:20pt" o:ole="">
+            <v:imagedata r:id="rId61" o:title=""/>
           </v:shape>
-          <o:OLEObject Type="Embed" ProgID="Equation.DSMT4" ShapeID="_x0000_i1052" DrawAspect="Content" ObjectID="_1617473657" r:id="rId60"/>
+          <o:OLEObject Type="Embed" ProgID="Equation.DSMT4" ShapeID="_x0000_i1229" DrawAspect="Content" ObjectID="_1824279723" r:id="rId62"/>
         </w:object>
       </w:r>
       <w:r>
@@ -3392,13 +3198,37 @@
         <w:rPr>
           <w:lang w:val="en-GB"/>
         </w:rPr>
-        <w:t xml:space="preserve"> a 90-degree radiofrequency pulse. For the observable operator, we will pick the total X magnetization for the real part and the total Y magne</w:t>
-      </w:r>
-      <w:r>
-        <w:rPr>
-          <w:lang w:val="en-GB"/>
-        </w:rPr>
-        <w:t>tization for the imaginary part:</w:t>
+        <w:t xml:space="preserve"> a 90-degree radiofrequency pulse. For the observable operator, we will pick the total X magneti</w:t>
+      </w:r>
+      <w:r>
+        <w:rPr>
+          <w:lang w:val="en-GB"/>
+        </w:rPr>
+        <w:t>s</w:t>
+      </w:r>
+      <w:r>
+        <w:rPr>
+          <w:lang w:val="en-GB"/>
+        </w:rPr>
+        <w:t>ation for the real part and the total Y magne</w:t>
+      </w:r>
+      <w:r>
+        <w:rPr>
+          <w:lang w:val="en-GB"/>
+        </w:rPr>
+        <w:t>ti</w:t>
+      </w:r>
+      <w:r>
+        <w:rPr>
+          <w:lang w:val="en-GB"/>
+        </w:rPr>
+        <w:t>s</w:t>
+      </w:r>
+      <w:r>
+        <w:rPr>
+          <w:lang w:val="en-GB"/>
+        </w:rPr>
+        <w:t>ation for the imaginary part:</w:t>
       </w:r>
     </w:p>
     <w:p>
@@ -3412,11 +3242,11 @@
         <w:rPr>
           <w:position w:val="-14"/>
         </w:rPr>
-        <w:object w:dxaOrig="2740" w:dyaOrig="400">
-          <v:shape id="_x0000_i1053" type="#_x0000_t75" style="width:137.1pt;height:20.35pt" o:ole="">
-            <v:imagedata r:id="rId61" o:title=""/>
+        <w:object w:dxaOrig="2740" w:dyaOrig="400" w14:anchorId="5762AE61">
+          <v:shape id="_x0000_i1234" type="#_x0000_t75" style="width:137pt;height:20pt" o:ole="">
+            <v:imagedata r:id="rId63" o:title=""/>
           </v:shape>
-          <o:OLEObject Type="Embed" ProgID="Equation.DSMT4" ShapeID="_x0000_i1053" DrawAspect="Content" ObjectID="_1617473658" r:id="rId62"/>
+          <o:OLEObject Type="Embed" ProgID="Equation.DSMT4" ShapeID="_x0000_i1234" DrawAspect="Content" ObjectID="_1824279724" r:id="rId64"/>
         </w:object>
       </w:r>
       <w:r>
@@ -3544,73 +3374,7 @@
           <w:szCs w:val="18"/>
           <w:lang w:val="en-GB"/>
         </w:rPr>
-        <w:t>rho=</w:t>
-      </w:r>
-      <w:proofErr w:type="spellStart"/>
-      <w:r>
-        <w:rPr>
-          <w:rFonts w:ascii="Courier New" w:hAnsi="Courier New" w:cs="Courier New"/>
-          <w:color w:val="000000"/>
-          <w:sz w:val="18"/>
-          <w:szCs w:val="18"/>
-          <w:lang w:val="en-GB"/>
-        </w:rPr>
-        <w:t>Lx+Sx</w:t>
-      </w:r>
-      <w:proofErr w:type="spellEnd"/>
-      <w:r>
-        <w:rPr>
-          <w:rFonts w:ascii="Courier New" w:hAnsi="Courier New" w:cs="Courier New"/>
-          <w:color w:val="000000"/>
-          <w:sz w:val="18"/>
-          <w:szCs w:val="18"/>
-          <w:lang w:val="en-GB"/>
-        </w:rPr>
-        <w:t>; coil=(</w:t>
-      </w:r>
-      <w:proofErr w:type="spellStart"/>
-      <w:r>
-        <w:rPr>
-          <w:rFonts w:ascii="Courier New" w:hAnsi="Courier New" w:cs="Courier New"/>
-          <w:color w:val="000000"/>
-          <w:sz w:val="18"/>
-          <w:szCs w:val="18"/>
-          <w:lang w:val="en-GB"/>
-        </w:rPr>
-        <w:t>Lx+Sx</w:t>
-      </w:r>
-      <w:proofErr w:type="spellEnd"/>
-      <w:r>
-        <w:rPr>
-          <w:rFonts w:ascii="Courier New" w:hAnsi="Courier New" w:cs="Courier New"/>
-          <w:color w:val="000000"/>
-          <w:sz w:val="18"/>
-          <w:szCs w:val="18"/>
-          <w:lang w:val="en-GB"/>
-        </w:rPr>
-        <w:t>)+1i*(</w:t>
-      </w:r>
-      <w:proofErr w:type="spellStart"/>
-      <w:r>
-        <w:rPr>
-          <w:rFonts w:ascii="Courier New" w:hAnsi="Courier New" w:cs="Courier New"/>
-          <w:color w:val="000000"/>
-          <w:sz w:val="18"/>
-          <w:szCs w:val="18"/>
-          <w:lang w:val="en-GB"/>
-        </w:rPr>
-        <w:t>Ly+Sy</w:t>
-      </w:r>
-      <w:proofErr w:type="spellEnd"/>
-      <w:r>
-        <w:rPr>
-          <w:rFonts w:ascii="Courier New" w:hAnsi="Courier New" w:cs="Courier New"/>
-          <w:color w:val="000000"/>
-          <w:sz w:val="18"/>
-          <w:szCs w:val="18"/>
-          <w:lang w:val="en-GB"/>
-        </w:rPr>
-        <w:t>);</w:t>
+        <w:t>rho=Lx+Sx; coil=(Lx+Sx)+1i*(Ly+Sy);</w:t>
       </w:r>
     </w:p>
     <w:p>
@@ -3690,7 +3454,19 @@
         <w:rPr>
           <w:lang w:val="en-GB"/>
         </w:rPr>
-        <w:instrText>(5)</w:instrText>
+        <w:instrText>(</w:instrText>
+      </w:r>
+      <w:r>
+        <w:rPr>
+          <w:lang w:val="en-GB"/>
+        </w:rPr>
+        <w:instrText>5</w:instrText>
+      </w:r>
+      <w:r>
+        <w:rPr>
+          <w:lang w:val="en-GB"/>
+        </w:rPr>
+        <w:instrText>)</w:instrText>
       </w:r>
       <w:r>
         <w:rPr>
@@ -3810,7 +3586,6 @@
           <w:lang w:val="en-GB"/>
         </w:rPr>
       </w:pPr>
-      <w:proofErr w:type="spellStart"/>
       <w:r>
         <w:rPr>
           <w:rFonts w:ascii="Courier New" w:hAnsi="Courier New" w:cs="Courier New"/>
@@ -3819,18 +3594,7 @@
           <w:szCs w:val="18"/>
           <w:lang w:val="en-GB"/>
         </w:rPr>
-        <w:t>time_step</w:t>
-      </w:r>
-      <w:proofErr w:type="spellEnd"/>
-      <w:r>
-        <w:rPr>
-          <w:rFonts w:ascii="Courier New" w:hAnsi="Courier New" w:cs="Courier New"/>
-          <w:color w:val="000000"/>
-          <w:sz w:val="18"/>
-          <w:szCs w:val="18"/>
-          <w:lang w:val="en-GB"/>
-        </w:rPr>
-        <w:t>=0.5</w:t>
+        <w:t>time_step=0.5</w:t>
       </w:r>
       <w:r>
         <w:rPr>
@@ -3952,51 +3716,7 @@
           <w:szCs w:val="18"/>
           <w:lang w:val="en-GB"/>
         </w:rPr>
-        <w:t>=</w:t>
-      </w:r>
-      <w:proofErr w:type="spellStart"/>
-      <w:r>
-        <w:rPr>
-          <w:rFonts w:ascii="Courier New" w:hAnsi="Courier New" w:cs="Courier New"/>
-          <w:color w:val="000000"/>
-          <w:sz w:val="18"/>
-          <w:szCs w:val="18"/>
-          <w:lang w:val="en-GB"/>
-        </w:rPr>
-        <w:t>expm</w:t>
-      </w:r>
-      <w:proofErr w:type="spellEnd"/>
-      <w:r>
-        <w:rPr>
-          <w:rFonts w:ascii="Courier New" w:hAnsi="Courier New" w:cs="Courier New"/>
-          <w:color w:val="000000"/>
-          <w:sz w:val="18"/>
-          <w:szCs w:val="18"/>
-          <w:lang w:val="en-GB"/>
-        </w:rPr>
-        <w:t>(-1i*H*</w:t>
-      </w:r>
-      <w:proofErr w:type="spellStart"/>
-      <w:r>
-        <w:rPr>
-          <w:rFonts w:ascii="Courier New" w:hAnsi="Courier New" w:cs="Courier New"/>
-          <w:color w:val="000000"/>
-          <w:sz w:val="18"/>
-          <w:szCs w:val="18"/>
-          <w:lang w:val="en-GB"/>
-        </w:rPr>
-        <w:t>time_step</w:t>
-      </w:r>
-      <w:proofErr w:type="spellEnd"/>
-      <w:r>
-        <w:rPr>
-          <w:rFonts w:ascii="Courier New" w:hAnsi="Courier New" w:cs="Courier New"/>
-          <w:color w:val="000000"/>
-          <w:sz w:val="18"/>
-          <w:szCs w:val="18"/>
-          <w:lang w:val="en-GB"/>
-        </w:rPr>
-        <w:t>);</w:t>
+        <w:t>=expm(-1i*H*time_step);</w:t>
       </w:r>
     </w:p>
     <w:p>
@@ -4063,11 +3783,11 @@
         <w:rPr>
           <w:position w:val="-16"/>
         </w:rPr>
-        <w:object w:dxaOrig="1579" w:dyaOrig="480">
-          <v:shape id="_x0000_i1054" type="#_x0000_t75" style="width:78.55pt;height:24.1pt" o:ole="">
-            <v:imagedata r:id="rId63" o:title=""/>
+        <w:object w:dxaOrig="1579" w:dyaOrig="480" w14:anchorId="46AAEAD0">
+          <v:shape id="_x0000_i1239" type="#_x0000_t75" style="width:79pt;height:24pt" o:ole="">
+            <v:imagedata r:id="rId65" o:title=""/>
           </v:shape>
-          <o:OLEObject Type="Embed" ProgID="Equation.DSMT4" ShapeID="_x0000_i1054" DrawAspect="Content" ObjectID="_1617473659" r:id="rId64"/>
+          <o:OLEObject Type="Embed" ProgID="Equation.DSMT4" ShapeID="_x0000_i1239" DrawAspect="Content" ObjectID="_1824279725" r:id="rId66"/>
         </w:object>
       </w:r>
       <w:r>
@@ -4315,8 +4035,6 @@
         </w:rPr>
         <w:t>;</w:t>
       </w:r>
-      <w:bookmarkStart w:id="7" w:name="_GoBack"/>
-      <w:bookmarkEnd w:id="7"/>
     </w:p>
     <w:p>
       <w:pPr>
@@ -4450,9 +4168,8 @@
           <w:szCs w:val="18"/>
           <w:lang w:val="en-GB"/>
         </w:rPr>
-        <w:t xml:space="preserve">% </w:t>
-      </w:r>
-      <w:proofErr w:type="spellStart"/>
+        <w:t>% Apodi</w:t>
+      </w:r>
       <w:r>
         <w:rPr>
           <w:rFonts w:ascii="Courier New" w:hAnsi="Courier New" w:cs="Courier New"/>
@@ -4461,9 +4178,18 @@
           <w:szCs w:val="18"/>
           <w:lang w:val="en-GB"/>
         </w:rPr>
-        <w:t>Apodization</w:t>
-      </w:r>
-      <w:proofErr w:type="spellEnd"/>
+        <w:t>s</w:t>
+      </w:r>
+      <w:r>
+        <w:rPr>
+          <w:rFonts w:ascii="Courier New" w:hAnsi="Courier New" w:cs="Courier New"/>
+          <w:color w:val="228B22"/>
+          <w:sz w:val="18"/>
+          <w:szCs w:val="18"/>
+          <w:lang w:val="en-GB"/>
+        </w:rPr>
+        <w:t>ation</w:t>
+      </w:r>
     </w:p>
     <w:p>
       <w:pPr>
@@ -4479,7 +4205,6 @@
           <w:lang w:val="en-GB"/>
         </w:rPr>
       </w:pPr>
-      <w:proofErr w:type="spellStart"/>
       <w:r>
         <w:rPr>
           <w:rFonts w:ascii="Courier New" w:hAnsi="Courier New" w:cs="Courier New"/>
@@ -4498,62 +4223,7 @@
           <w:szCs w:val="18"/>
           <w:lang w:val="en-GB"/>
         </w:rPr>
-        <w:t>tion</w:t>
-      </w:r>
-      <w:proofErr w:type="spellEnd"/>
-      <w:r>
-        <w:rPr>
-          <w:rFonts w:ascii="Courier New" w:hAnsi="Courier New" w:cs="Courier New"/>
-          <w:color w:val="000000"/>
-          <w:sz w:val="18"/>
-          <w:szCs w:val="18"/>
-          <w:lang w:val="en-GB"/>
-        </w:rPr>
-        <w:t>=</w:t>
-      </w:r>
-      <w:proofErr w:type="spellStart"/>
-      <w:r>
-        <w:rPr>
-          <w:rFonts w:ascii="Courier New" w:hAnsi="Courier New" w:cs="Courier New"/>
-          <w:color w:val="000000"/>
-          <w:sz w:val="18"/>
-          <w:szCs w:val="18"/>
-          <w:lang w:val="en-GB"/>
-        </w:rPr>
-        <w:t>exp</w:t>
-      </w:r>
-      <w:proofErr w:type="spellEnd"/>
-      <w:r>
-        <w:rPr>
-          <w:rFonts w:ascii="Courier New" w:hAnsi="Courier New" w:cs="Courier New"/>
-          <w:color w:val="000000"/>
-          <w:sz w:val="18"/>
-          <w:szCs w:val="18"/>
-          <w:lang w:val="en-GB"/>
-        </w:rPr>
-        <w:t>(-5*</w:t>
-      </w:r>
-      <w:proofErr w:type="spellStart"/>
-      <w:r>
-        <w:rPr>
-          <w:rFonts w:ascii="Courier New" w:hAnsi="Courier New" w:cs="Courier New"/>
-          <w:color w:val="000000"/>
-          <w:sz w:val="18"/>
-          <w:szCs w:val="18"/>
-          <w:lang w:val="en-GB"/>
-        </w:rPr>
-        <w:t>linspace</w:t>
-      </w:r>
-      <w:proofErr w:type="spellEnd"/>
-      <w:r>
-        <w:rPr>
-          <w:rFonts w:ascii="Courier New" w:hAnsi="Courier New" w:cs="Courier New"/>
-          <w:color w:val="000000"/>
-          <w:sz w:val="18"/>
-          <w:szCs w:val="18"/>
-          <w:lang w:val="en-GB"/>
-        </w:rPr>
-        <w:t>(0,1,2048))</w:t>
+        <w:t>tion=exp(-5*linspace(0,1,2048))</w:t>
       </w:r>
       <w:r>
         <w:rPr>
@@ -4588,29 +4258,7 @@
           <w:szCs w:val="18"/>
           <w:lang w:val="en-GB"/>
         </w:rPr>
-        <w:t>fid=fid.*</w:t>
-      </w:r>
-      <w:proofErr w:type="spellStart"/>
-      <w:r>
-        <w:rPr>
-          <w:rFonts w:ascii="Courier New" w:hAnsi="Courier New" w:cs="Courier New"/>
-          <w:color w:val="000000"/>
-          <w:sz w:val="18"/>
-          <w:szCs w:val="18"/>
-          <w:lang w:val="en-GB"/>
-        </w:rPr>
-        <w:t>window_function</w:t>
-      </w:r>
-      <w:proofErr w:type="spellEnd"/>
-      <w:r>
-        <w:rPr>
-          <w:rFonts w:ascii="Courier New" w:hAnsi="Courier New" w:cs="Courier New"/>
-          <w:color w:val="000000"/>
-          <w:sz w:val="18"/>
-          <w:szCs w:val="18"/>
-          <w:lang w:val="en-GB"/>
-        </w:rPr>
-        <w:t>;</w:t>
+        <w:t>fid=fid.*window_function;</w:t>
       </w:r>
     </w:p>
     <w:p>
@@ -4625,7 +4273,6 @@
         </w:rPr>
         <w:t xml:space="preserve">The </w:t>
       </w:r>
-      <w:proofErr w:type="spellStart"/>
       <w:r>
         <w:rPr>
           <w:rFonts w:ascii="Courier New" w:hAnsi="Courier New" w:cs="Courier New"/>
@@ -4635,7 +4282,6 @@
         </w:rPr>
         <w:t>linspace</w:t>
       </w:r>
-      <w:proofErr w:type="spellEnd"/>
       <w:r>
         <w:rPr>
           <w:lang w:val="en-GB"/>
@@ -4684,20 +4330,8 @@
           <w:szCs w:val="18"/>
           <w:lang w:val="en-GB"/>
         </w:rPr>
-        <w:t xml:space="preserve">% Fourier transform with </w:t>
-      </w:r>
-      <w:proofErr w:type="spellStart"/>
-      <w:r>
-        <w:rPr>
-          <w:rFonts w:ascii="Courier New" w:hAnsi="Courier New" w:cs="Courier New"/>
-          <w:color w:val="228B22"/>
-          <w:sz w:val="18"/>
-          <w:szCs w:val="18"/>
-          <w:lang w:val="en-GB"/>
-        </w:rPr>
-        <w:t>zerofill</w:t>
-      </w:r>
-      <w:proofErr w:type="spellEnd"/>
+        <w:t>% Fourier transform with zerofill</w:t>
+      </w:r>
     </w:p>
     <w:p>
       <w:pPr>
@@ -4721,29 +4355,7 @@
           <w:szCs w:val="18"/>
           <w:lang w:val="en-GB"/>
         </w:rPr>
-        <w:t>spectrum=fftshift(</w:t>
-      </w:r>
-      <w:proofErr w:type="spellStart"/>
-      <w:r>
-        <w:rPr>
-          <w:rFonts w:ascii="Courier New" w:hAnsi="Courier New" w:cs="Courier New"/>
-          <w:color w:val="000000"/>
-          <w:sz w:val="18"/>
-          <w:szCs w:val="18"/>
-          <w:lang w:val="en-GB"/>
-        </w:rPr>
-        <w:t>fft</w:t>
-      </w:r>
-      <w:proofErr w:type="spellEnd"/>
-      <w:r>
-        <w:rPr>
-          <w:rFonts w:ascii="Courier New" w:hAnsi="Courier New" w:cs="Courier New"/>
-          <w:color w:val="000000"/>
-          <w:sz w:val="18"/>
-          <w:szCs w:val="18"/>
-          <w:lang w:val="en-GB"/>
-        </w:rPr>
-        <w:t>(fid,8196));</w:t>
+        <w:t>spectrum=fftshift(fft(fid,8196));</w:t>
       </w:r>
     </w:p>
     <w:p>
@@ -4852,12 +4464,25 @@
         <w:rPr>
           <w:lang w:val="en-GB"/>
         </w:rPr>
-        <w:t>The following picture is produced, with the instantly recognizable two-spin NMR spectrum:</w:t>
+        <w:t>The following picture is produced, with the instantly recogni</w:t>
+      </w:r>
+      <w:r>
+        <w:rPr>
+          <w:lang w:val="en-GB"/>
+        </w:rPr>
+        <w:t>s</w:t>
+      </w:r>
+      <w:r>
+        <w:rPr>
+          <w:lang w:val="en-GB"/>
+        </w:rPr>
+        <w:t>able two-spin NMR spectrum:</w:t>
       </w:r>
     </w:p>
     <w:p>
       <w:pPr>
         <w:spacing w:after="0" w:line="240" w:lineRule="auto"/>
+        <w:jc w:val="center"/>
         <w:rPr>
           <w:lang w:val="en-GB"/>
         </w:rPr>
@@ -4868,9 +4493,9 @@
           <w:lang w:val="en-GB" w:eastAsia="en-GB"/>
         </w:rPr>
         <w:drawing>
-          <wp:inline distT="0" distB="0" distL="0" distR="0" wp14:anchorId="3B147248" wp14:editId="1A7110B2">
-            <wp:extent cx="5334000" cy="4010025"/>
-            <wp:effectExtent l="0" t="0" r="0" b="0"/>
+          <wp:inline distT="0" distB="0" distL="0" distR="0" wp14:anchorId="2E12FD18" wp14:editId="160A1D9B">
+            <wp:extent cx="3496874" cy="2628900"/>
+            <wp:effectExtent l="0" t="0" r="8890" b="0"/>
             <wp:docPr id="4" name="Picture 4"/>
             <wp:cNvGraphicFramePr>
               <a:graphicFrameLocks xmlns:a="http://schemas.openxmlformats.org/drawingml/2006/main" noChangeAspect="1"/>
@@ -4883,7 +4508,7 @@
                     <pic:cNvPicPr/>
                   </pic:nvPicPr>
                   <pic:blipFill>
-                    <a:blip r:embed="rId65" cstate="print">
+                    <a:blip r:embed="rId67" cstate="print">
                       <a:extLst>
                         <a:ext uri="{28A0092B-C50C-407E-A947-70E740481C1C}">
                           <a14:useLocalDpi xmlns:a14="http://schemas.microsoft.com/office/drawing/2010/main" val="0"/>
@@ -4897,7 +4522,7 @@
                   <pic:spPr>
                     <a:xfrm>
                       <a:off x="0" y="0"/>
-                      <a:ext cx="5334000" cy="4010025"/>
+                      <a:ext cx="3496874" cy="2628900"/>
                     </a:xfrm>
                     <a:prstGeom prst="rect">
                       <a:avLst/>
@@ -4937,43 +4562,41 @@
       <w:r>
         <w:rPr>
           <w:position w:val="-10"/>
-          <w:lang w:val="en-GB"/>
-        </w:rPr>
-        <w:object w:dxaOrig="480" w:dyaOrig="340">
-          <v:shape id="_x0000_i1055" type="#_x0000_t75" style="width:24.1pt;height:16.9pt" o:ole="">
-            <v:imagedata r:id="rId66" o:title=""/>
-          </v:shape>
-          <o:OLEObject Type="Embed" ProgID="Equation.DSMT4" ShapeID="_x0000_i1055" DrawAspect="Content" ObjectID="_1617473660" r:id="rId67"/>
-        </w:object>
-      </w:r>
-      <w:r>
-        <w:rPr>
-          <w:lang w:val="en-GB"/>
-        </w:rPr>
-        <w:t xml:space="preserve"> where </w:t>
-      </w:r>
-      <w:r>
-        <w:rPr>
-          <w:position w:val="-6"/>
-          <w:lang w:val="en-GB"/>
-        </w:rPr>
-        <w:object w:dxaOrig="300" w:dyaOrig="279">
-          <v:shape id="_x0000_i1056" type="#_x0000_t75" style="width:15.05pt;height:14.1pt" o:ole="">
+        </w:rPr>
+        <w:object w:dxaOrig="480" w:dyaOrig="340" w14:anchorId="497F44C7">
+          <v:shape id="_x0000_i1244" type="#_x0000_t75" style="width:24pt;height:17pt" o:ole="">
             <v:imagedata r:id="rId68" o:title=""/>
           </v:shape>
-          <o:OLEObject Type="Embed" ProgID="Equation.DSMT4" ShapeID="_x0000_i1056" DrawAspect="Content" ObjectID="_1617473661" r:id="rId69"/>
+          <o:OLEObject Type="Embed" ProgID="Equation.DSMT4" ShapeID="_x0000_i1244" DrawAspect="Content" ObjectID="_1824279726" r:id="rId69"/>
         </w:object>
       </w:r>
       <w:r>
         <w:rPr>
           <w:lang w:val="en-GB"/>
         </w:rPr>
+        <w:t xml:space="preserve"> where </w:t>
+      </w:r>
+      <w:r>
+        <w:rPr>
+          <w:position w:val="-6"/>
+        </w:rPr>
+        <w:object w:dxaOrig="300" w:dyaOrig="279" w14:anchorId="73D5528B">
+          <v:shape id="_x0000_i1249" type="#_x0000_t75" style="width:15pt;height:14pt" o:ole="">
+            <v:imagedata r:id="rId70" o:title=""/>
+          </v:shape>
+          <o:OLEObject Type="Embed" ProgID="Equation.DSMT4" ShapeID="_x0000_i1249" DrawAspect="Content" ObjectID="_1824279727" r:id="rId71"/>
+        </w:object>
+      </w:r>
+      <w:r>
+        <w:rPr>
+          <w:lang w:val="en-GB"/>
+        </w:rPr>
         <w:t xml:space="preserve"> is the time step.</w:t>
       </w:r>
     </w:p>
     <w:sectPr>
-      <w:headerReference w:type="default" r:id="rId70"/>
-      <w:footerReference w:type="default" r:id="rId71"/>
+      <w:headerReference w:type="default" r:id="rId72"/>
+      <w:footerReference w:type="default" r:id="rId73"/>
       <w:pgSz w:w="11906" w:h="16838"/>
       <w:pgMar w:top="1134" w:right="850" w:bottom="1134" w:left="1701" w:header="708" w:footer="708" w:gutter="0"/>
       <w:cols w:space="708"/>
@@ -4984,7 +4607,7 @@
 </file>
 
 <file path=word/endnotes.xml><?xml version="1.0" encoding="utf-8"?>
-<w:endnotes xmlns:wpc="http://schemas.microsoft.com/office/word/2010/wordprocessingCanvas" xmlns:cx="http://schemas.microsoft.com/office/drawing/2014/chartex" xmlns:cx1="http://schemas.microsoft.com/office/drawing/2015/9/8/chartex" xmlns:mc="http://schemas.openxmlformats.org/markup-compatibility/2006" xmlns:o="urn:schemas-microsoft-com:office:office" xmlns:r="http://schemas.openxmlformats.org/officeDocument/2006/relationships" xmlns:m="http://schemas.openxmlformats.org/officeDocument/2006/math" xmlns:v="urn:schemas-microsoft-com:vml" xmlns:wp14="http://schemas.microsoft.com/office/word/2010/wordprocessingDrawing" xmlns:wp="http://schemas.openxmlformats.org/drawingml/2006/wordprocessingDrawing" xmlns:w10="urn:schemas-microsoft-com:office:word" xmlns:w="http://schemas.openxmlformats.org/wordprocessingml/2006/main" xmlns:w14="http://schemas.microsoft.com/office/word/2010/wordml" xmlns:w15="http://schemas.microsoft.com/office/word/2012/wordml" xmlns:w16se="http://schemas.microsoft.com/office/word/2015/wordml/symex" xmlns:wpg="http://schemas.microsoft.com/office/word/2010/wordprocessingGroup" xmlns:wpi="http://schemas.microsoft.com/office/word/2010/wordprocessingInk" xmlns:wne="http://schemas.microsoft.com/office/word/2006/wordml" xmlns:wps="http://schemas.microsoft.com/office/word/2010/wordprocessingShape" mc:Ignorable="w14 w15 w16se wp14">
+<w:endnotes xmlns:wpc="http://schemas.microsoft.com/office/word/2010/wordprocessingCanvas" xmlns:cx="http://schemas.microsoft.com/office/drawing/2014/chartex" xmlns:cx1="http://schemas.microsoft.com/office/drawing/2015/9/8/chartex" xmlns:cx2="http://schemas.microsoft.com/office/drawing/2015/10/21/chartex" xmlns:cx3="http://schemas.microsoft.com/office/drawing/2016/5/9/chartex" xmlns:cx4="http://schemas.microsoft.com/office/drawing/2016/5/10/chartex" xmlns:cx5="http://schemas.microsoft.com/office/drawing/2016/5/11/chartex" xmlns:cx6="http://schemas.microsoft.com/office/drawing/2016/5/12/chartex" xmlns:cx7="http://schemas.microsoft.com/office/drawing/2016/5/13/chartex" xmlns:cx8="http://schemas.microsoft.com/office/drawing/2016/5/14/chartex" xmlns:mc="http://schemas.openxmlformats.org/markup-compatibility/2006" xmlns:aink="http://schemas.microsoft.com/office/drawing/2016/ink" xmlns:am3d="http://schemas.microsoft.com/office/drawing/2017/model3d" xmlns:o="urn:schemas-microsoft-com:office:office" xmlns:oel="http://schemas.microsoft.com/office/2019/extlst" xmlns:r="http://schemas.openxmlformats.org/officeDocument/2006/relationships" xmlns:m="http://schemas.openxmlformats.org/officeDocument/2006/math" xmlns:v="urn:schemas-microsoft-com:vml" xmlns:wp14="http://schemas.microsoft.com/office/word/2010/wordprocessingDrawing" xmlns:wp="http://schemas.openxmlformats.org/drawingml/2006/wordprocessingDrawing" xmlns:w10="urn:schemas-microsoft-com:office:word" xmlns:w="http://schemas.openxmlformats.org/wordprocessingml/2006/main" xmlns:w14="http://schemas.microsoft.com/office/word/2010/wordml" xmlns:w15="http://schemas.microsoft.com/office/word/2012/wordml" xmlns:w16cex="http://schemas.microsoft.com/office/word/2018/wordml/cex" xmlns:w16cid="http://schemas.microsoft.com/office/word/2016/wordml/cid" xmlns:w16="http://schemas.microsoft.com/office/word/2018/wordml" xmlns:w16du="http://schemas.microsoft.com/office/word/2023/wordml/word16du" xmlns:w16sdtdh="http://schemas.microsoft.com/office/word/2020/wordml/sdtdatahash" xmlns:w16sdtfl="http://schemas.microsoft.com/office/word/2024/wordml/sdtformatlock" xmlns:w16se="http://schemas.microsoft.com/office/word/2015/wordml/symex" xmlns:wpg="http://schemas.microsoft.com/office/word/2010/wordprocessingGroup" xmlns:wpi="http://schemas.microsoft.com/office/word/2010/wordprocessingInk" xmlns:wne="http://schemas.microsoft.com/office/word/2006/wordml" xmlns:wps="http://schemas.microsoft.com/office/word/2010/wordprocessingShape" mc:Ignorable="w14 w15 w16se w16cid w16 w16cex w16sdtdh w16sdtfl w16du wp14">
   <w:endnote w:type="separator" w:id="-1">
     <w:p>
       <w:pPr>
@@ -5009,7 +4632,7 @@
 </file>
 
 <file path=word/footer1.xml><?xml version="1.0" encoding="utf-8"?>
-<w:ftr xmlns:wpc="http://schemas.microsoft.com/office/word/2010/wordprocessingCanvas" xmlns:cx="http://schemas.microsoft.com/office/drawing/2014/chartex" xmlns:cx1="http://schemas.microsoft.com/office/drawing/2015/9/8/chartex" xmlns:mc="http://schemas.openxmlformats.org/markup-compatibility/2006" xmlns:o="urn:schemas-microsoft-com:office:office" xmlns:r="http://schemas.openxmlformats.org/officeDocument/2006/relationships" xmlns:m="http://schemas.openxmlformats.org/officeDocument/2006/math" xmlns:v="urn:schemas-microsoft-com:vml" xmlns:wp14="http://schemas.microsoft.com/office/word/2010/wordprocessingDrawing" xmlns:wp="http://schemas.openxmlformats.org/drawingml/2006/wordprocessingDrawing" xmlns:w10="urn:schemas-microsoft-com:office:word" xmlns:w="http://schemas.openxmlformats.org/wordprocessingml/2006/main" xmlns:w14="http://schemas.microsoft.com/office/word/2010/wordml" xmlns:w15="http://schemas.microsoft.com/office/word/2012/wordml" xmlns:w16se="http://schemas.microsoft.com/office/word/2015/wordml/symex" xmlns:wpg="http://schemas.microsoft.com/office/word/2010/wordprocessingGroup" xmlns:wpi="http://schemas.microsoft.com/office/word/2010/wordprocessingInk" xmlns:wne="http://schemas.microsoft.com/office/word/2006/wordml" xmlns:wps="http://schemas.microsoft.com/office/word/2010/wordprocessingShape" mc:Ignorable="w14 w15 w16se wp14">
+<w:ftr xmlns:wpc="http://schemas.microsoft.com/office/word/2010/wordprocessingCanvas" xmlns:cx="http://schemas.microsoft.com/office/drawing/2014/chartex" xmlns:cx1="http://schemas.microsoft.com/office/drawing/2015/9/8/chartex" xmlns:cx2="http://schemas.microsoft.com/office/drawing/2015/10/21/chartex" xmlns:cx3="http://schemas.microsoft.com/office/drawing/2016/5/9/chartex" xmlns:cx4="http://schemas.microsoft.com/office/drawing/2016/5/10/chartex" xmlns:cx5="http://schemas.microsoft.com/office/drawing/2016/5/11/chartex" xmlns:cx6="http://schemas.microsoft.com/office/drawing/2016/5/12/chartex" xmlns:cx7="http://schemas.microsoft.com/office/drawing/2016/5/13/chartex" xmlns:cx8="http://schemas.microsoft.com/office/drawing/2016/5/14/chartex" xmlns:mc="http://schemas.openxmlformats.org/markup-compatibility/2006" xmlns:aink="http://schemas.microsoft.com/office/drawing/2016/ink" xmlns:am3d="http://schemas.microsoft.com/office/drawing/2017/model3d" xmlns:o="urn:schemas-microsoft-com:office:office" xmlns:oel="http://schemas.microsoft.com/office/2019/extlst" xmlns:r="http://schemas.openxmlformats.org/officeDocument/2006/relationships" xmlns:m="http://schemas.openxmlformats.org/officeDocument/2006/math" xmlns:v="urn:schemas-microsoft-com:vml" xmlns:wp14="http://schemas.microsoft.com/office/word/2010/wordprocessingDrawing" xmlns:wp="http://schemas.openxmlformats.org/drawingml/2006/wordprocessingDrawing" xmlns:w10="urn:schemas-microsoft-com:office:word" xmlns:w="http://schemas.openxmlformats.org/wordprocessingml/2006/main" xmlns:w14="http://schemas.microsoft.com/office/word/2010/wordml" xmlns:w15="http://schemas.microsoft.com/office/word/2012/wordml" xmlns:w16cex="http://schemas.microsoft.com/office/word/2018/wordml/cex" xmlns:w16cid="http://schemas.microsoft.com/office/word/2016/wordml/cid" xmlns:w16="http://schemas.microsoft.com/office/word/2018/wordml" xmlns:w16du="http://schemas.microsoft.com/office/word/2023/wordml/word16du" xmlns:w16sdtdh="http://schemas.microsoft.com/office/word/2020/wordml/sdtdatahash" xmlns:w16sdtfl="http://schemas.microsoft.com/office/word/2024/wordml/sdtformatlock" xmlns:w16se="http://schemas.microsoft.com/office/word/2015/wordml/symex" xmlns:wpg="http://schemas.microsoft.com/office/word/2010/wordprocessingGroup" xmlns:wpi="http://schemas.microsoft.com/office/word/2010/wordprocessingInk" xmlns:wne="http://schemas.microsoft.com/office/word/2006/wordml" xmlns:wps="http://schemas.microsoft.com/office/word/2010/wordprocessingShape" mc:Ignorable="w14 w15 w16se w16cid w16 w16cex w16sdtdh w16sdtfl w16du wp14">
   <w:p>
     <w:pPr>
       <w:pStyle w:val="Footer"/>
@@ -5026,14 +4649,70 @@
         <w:color w:val="808080" w:themeColor="background1" w:themeShade="80"/>
         <w:lang w:val="en-GB"/>
       </w:rPr>
-      <w:t>Dr Ilya Kuprov - http://spindynamics.org</w:t>
+      <w:t>Prof</w:t>
+    </w:r>
+    <w:r>
+      <w:rPr>
+        <w:i/>
+        <w:color w:val="808080" w:themeColor="background1" w:themeShade="80"/>
+        <w:lang w:val="en-GB"/>
+      </w:rPr>
+      <w:t xml:space="preserve"> Ilya Kuprov</w:t>
+    </w:r>
+    <w:r>
+      <w:rPr>
+        <w:i/>
+        <w:color w:val="808080" w:themeColor="background1" w:themeShade="80"/>
+        <w:lang w:val="en-GB"/>
+      </w:rPr>
+      <w:t>, 2025</w:t>
+    </w:r>
+    <w:r>
+      <w:rPr>
+        <w:i/>
+        <w:color w:val="808080" w:themeColor="background1" w:themeShade="80"/>
+        <w:lang w:val="en-GB"/>
+      </w:rPr>
+      <w:t xml:space="preserve"> </w:t>
+    </w:r>
+    <w:r>
+      <w:rPr>
+        <w:i/>
+        <w:color w:val="808080" w:themeColor="background1" w:themeShade="80"/>
+        <w:lang w:val="en-GB"/>
+      </w:rPr>
+      <w:t>–</w:t>
+    </w:r>
+    <w:r>
+      <w:rPr>
+        <w:i/>
+        <w:color w:val="808080" w:themeColor="background1" w:themeShade="80"/>
+        <w:lang w:val="en-GB"/>
+      </w:rPr>
+      <w:t xml:space="preserve"> http</w:t>
+    </w:r>
+    <w:r>
+      <w:rPr>
+        <w:i/>
+        <w:color w:val="808080" w:themeColor="background1" w:themeShade="80"/>
+        <w:lang w:val="en-GB"/>
+      </w:rPr>
+      <w:t>s</w:t>
+    </w:r>
+    <w:r>
+      <w:rPr>
+        <w:i/>
+        <w:color w:val="808080" w:themeColor="background1" w:themeShade="80"/>
+        <w:lang w:val="en-GB"/>
+      </w:rPr>
+      <w:t>://spindynamics.org</w:t>
     </w:r>
   </w:p>
 </w:ftr>
 </file>
 
 <file path=word/footnotes.xml><?xml version="1.0" encoding="utf-8"?>
-<w:footnotes xmlns:wpc="http://schemas.microsoft.com/office/word/2010/wordprocessingCanvas" xmlns:cx="http://schemas.microsoft.com/office/drawing/2014/chartex" xmlns:cx1="http://schemas.microsoft.com/office/drawing/2015/9/8/chartex" xmlns:mc="http://schemas.openxmlformats.org/markup-compatibility/2006" xmlns:o="urn:schemas-microsoft-com:office:office" xmlns:r="http://schemas.openxmlformats.org/officeDocument/2006/relationships" xmlns:m="http://schemas.openxmlformats.org/officeDocument/2006/math" xmlns:v="urn:schemas-microsoft-com:vml" xmlns:wp14="http://schemas.microsoft.com/office/word/2010/wordprocessingDrawing" xmlns:wp="http://schemas.openxmlformats.org/drawingml/2006/wordprocessingDrawing" xmlns:w10="urn:schemas-microsoft-com:office:word" xmlns:w="http://schemas.openxmlformats.org/wordprocessingml/2006/main" xmlns:w14="http://schemas.microsoft.com/office/word/2010/wordml" xmlns:w15="http://schemas.microsoft.com/office/word/2012/wordml" xmlns:w16se="http://schemas.microsoft.com/office/word/2015/wordml/symex" xmlns:wpg="http://schemas.microsoft.com/office/word/2010/wordprocessingGroup" xmlns:wpi="http://schemas.microsoft.com/office/word/2010/wordprocessingInk" xmlns:wne="http://schemas.microsoft.com/office/word/2006/wordml" xmlns:wps="http://schemas.microsoft.com/office/word/2010/wordprocessingShape" mc:Ignorable="w14 w15 w16se wp14">
+<w:footnotes xmlns:wpc="http://schemas.microsoft.com/office/word/2010/wordprocessingCanvas" xmlns:cx="http://schemas.microsoft.com/office/drawing/2014/chartex" xmlns:cx1="http://schemas.microsoft.com/office/drawing/2015/9/8/chartex" xmlns:cx2="http://schemas.microsoft.com/office/drawing/2015/10/21/chartex" xmlns:cx3="http://schemas.microsoft.com/office/drawing/2016/5/9/chartex" xmlns:cx4="http://schemas.microsoft.com/office/drawing/2016/5/10/chartex" xmlns:cx5="http://schemas.microsoft.com/office/drawing/2016/5/11/chartex" xmlns:cx6="http://schemas.microsoft.com/office/drawing/2016/5/12/chartex" xmlns:cx7="http://schemas.microsoft.com/office/drawing/2016/5/13/chartex" xmlns:cx8="http://schemas.microsoft.com/office/drawing/2016/5/14/chartex" xmlns:mc="http://schemas.openxmlformats.org/markup-compatibility/2006" xmlns:aink="http://schemas.microsoft.com/office/drawing/2016/ink" xmlns:am3d="http://schemas.microsoft.com/office/drawing/2017/model3d" xmlns:o="urn:schemas-microsoft-com:office:office" xmlns:oel="http://schemas.microsoft.com/office/2019/extlst" xmlns:r="http://schemas.openxmlformats.org/officeDocument/2006/relationships" xmlns:m="http://schemas.openxmlformats.org/officeDocument/2006/math" xmlns:v="urn:schemas-microsoft-com:vml" xmlns:wp14="http://schemas.microsoft.com/office/word/2010/wordprocessingDrawing" xmlns:wp="http://schemas.openxmlformats.org/drawingml/2006/wordprocessingDrawing" xmlns:w10="urn:schemas-microsoft-com:office:word" xmlns:w="http://schemas.openxmlformats.org/wordprocessingml/2006/main" xmlns:w14="http://schemas.microsoft.com/office/word/2010/wordml" xmlns:w15="http://schemas.microsoft.com/office/word/2012/wordml" xmlns:w16cex="http://schemas.microsoft.com/office/word/2018/wordml/cex" xmlns:w16cid="http://schemas.microsoft.com/office/word/2016/wordml/cid" xmlns:w16="http://schemas.microsoft.com/office/word/2018/wordml" xmlns:w16du="http://schemas.microsoft.com/office/word/2023/wordml/word16du" xmlns:w16sdtdh="http://schemas.microsoft.com/office/word/2020/wordml/sdtdatahash" xmlns:w16sdtfl="http://schemas.microsoft.com/office/word/2024/wordml/sdtformatlock" xmlns:w16se="http://schemas.microsoft.com/office/word/2015/wordml/symex" xmlns:wpg="http://schemas.microsoft.com/office/word/2010/wordprocessingGroup" xmlns:wpi="http://schemas.microsoft.com/office/word/2010/wordprocessingInk" xmlns:wne="http://schemas.microsoft.com/office/word/2006/wordml" xmlns:wps="http://schemas.microsoft.com/office/word/2010/wordprocessingShape" mc:Ignorable="w14 w15 w16se w16cid w16 w16cex w16sdtdh w16sdtfl w16du wp14">
   <w:footnote w:type="separator" w:id="-1">
     <w:p>
       <w:pPr>
@@ -5058,7 +4737,7 @@
 </file>
 
 <file path=word/header1.xml><?xml version="1.0" encoding="utf-8"?>
-<w:hdr xmlns:wpc="http://schemas.microsoft.com/office/word/2010/wordprocessingCanvas" xmlns:cx="http://schemas.microsoft.com/office/drawing/2014/chartex" xmlns:cx1="http://schemas.microsoft.com/office/drawing/2015/9/8/chartex" xmlns:mc="http://schemas.openxmlformats.org/markup-compatibility/2006" xmlns:o="urn:schemas-microsoft-com:office:office" xmlns:r="http://schemas.openxmlformats.org/officeDocument/2006/relationships" xmlns:m="http://schemas.openxmlformats.org/officeDocument/2006/math" xmlns:v="urn:schemas-microsoft-com:vml" xmlns:wp14="http://schemas.microsoft.com/office/word/2010/wordprocessingDrawing" xmlns:wp="http://schemas.openxmlformats.org/drawingml/2006/wordprocessingDrawing" xmlns:w10="urn:schemas-microsoft-com:office:word" xmlns:w="http://schemas.openxmlformats.org/wordprocessingml/2006/main" xmlns:w14="http://schemas.microsoft.com/office/word/2010/wordml" xmlns:w15="http://schemas.microsoft.com/office/word/2012/wordml" xmlns:w16se="http://schemas.microsoft.com/office/word/2015/wordml/symex" xmlns:wpg="http://schemas.microsoft.com/office/word/2010/wordprocessingGroup" xmlns:wpi="http://schemas.microsoft.com/office/word/2010/wordprocessingInk" xmlns:wne="http://schemas.microsoft.com/office/word/2006/wordml" xmlns:wps="http://schemas.microsoft.com/office/word/2010/wordprocessingShape" mc:Ignorable="w14 w15 w16se wp14">
+<w:hdr xmlns:wpc="http://schemas.microsoft.com/office/word/2010/wordprocessingCanvas" xmlns:cx="http://schemas.microsoft.com/office/drawing/2014/chartex" xmlns:cx1="http://schemas.microsoft.com/office/drawing/2015/9/8/chartex" xmlns:cx2="http://schemas.microsoft.com/office/drawing/2015/10/21/chartex" xmlns:cx3="http://schemas.microsoft.com/office/drawing/2016/5/9/chartex" xmlns:cx4="http://schemas.microsoft.com/office/drawing/2016/5/10/chartex" xmlns:cx5="http://schemas.microsoft.com/office/drawing/2016/5/11/chartex" xmlns:cx6="http://schemas.microsoft.com/office/drawing/2016/5/12/chartex" xmlns:cx7="http://schemas.microsoft.com/office/drawing/2016/5/13/chartex" xmlns:cx8="http://schemas.microsoft.com/office/drawing/2016/5/14/chartex" xmlns:mc="http://schemas.openxmlformats.org/markup-compatibility/2006" xmlns:aink="http://schemas.microsoft.com/office/drawing/2016/ink" xmlns:am3d="http://schemas.microsoft.com/office/drawing/2017/model3d" xmlns:o="urn:schemas-microsoft-com:office:office" xmlns:oel="http://schemas.microsoft.com/office/2019/extlst" xmlns:r="http://schemas.openxmlformats.org/officeDocument/2006/relationships" xmlns:m="http://schemas.openxmlformats.org/officeDocument/2006/math" xmlns:v="urn:schemas-microsoft-com:vml" xmlns:wp14="http://schemas.microsoft.com/office/word/2010/wordprocessingDrawing" xmlns:wp="http://schemas.openxmlformats.org/drawingml/2006/wordprocessingDrawing" xmlns:w10="urn:schemas-microsoft-com:office:word" xmlns:w="http://schemas.openxmlformats.org/wordprocessingml/2006/main" xmlns:w14="http://schemas.microsoft.com/office/word/2010/wordml" xmlns:w15="http://schemas.microsoft.com/office/word/2012/wordml" xmlns:w16cex="http://schemas.microsoft.com/office/word/2018/wordml/cex" xmlns:w16cid="http://schemas.microsoft.com/office/word/2016/wordml/cid" xmlns:w16="http://schemas.microsoft.com/office/word/2018/wordml" xmlns:w16du="http://schemas.microsoft.com/office/word/2023/wordml/word16du" xmlns:w16sdtdh="http://schemas.microsoft.com/office/word/2020/wordml/sdtdatahash" xmlns:w16sdtfl="http://schemas.microsoft.com/office/word/2024/wordml/sdtformatlock" xmlns:w16se="http://schemas.microsoft.com/office/word/2015/wordml/symex" xmlns:wpg="http://schemas.microsoft.com/office/word/2010/wordprocessingGroup" xmlns:wpi="http://schemas.microsoft.com/office/word/2010/wordprocessingInk" xmlns:wne="http://schemas.microsoft.com/office/word/2006/wordml" xmlns:wps="http://schemas.microsoft.com/office/word/2010/wordprocessingShape" mc:Ignorable="w14 w15 w16se w16cid w16 w16cex w16sdtdh w16sdtfl w16du wp14">
   <w:sdt>
     <w:sdtPr>
       <w:id w:val="-437368133"/>
@@ -5106,7 +4785,7 @@
 </file>
 
 <file path=word/numbering.xml><?xml version="1.0" encoding="utf-8"?>
-<w:numbering xmlns:wpc="http://schemas.microsoft.com/office/word/2010/wordprocessingCanvas" xmlns:cx="http://schemas.microsoft.com/office/drawing/2014/chartex" xmlns:cx1="http://schemas.microsoft.com/office/drawing/2015/9/8/chartex" xmlns:mc="http://schemas.openxmlformats.org/markup-compatibility/2006" xmlns:o="urn:schemas-microsoft-com:office:office" xmlns:r="http://schemas.openxmlformats.org/officeDocument/2006/relationships" xmlns:m="http://schemas.openxmlformats.org/officeDocument/2006/math" xmlns:v="urn:schemas-microsoft-com:vml" xmlns:wp14="http://schemas.microsoft.com/office/word/2010/wordprocessingDrawing" xmlns:wp="http://schemas.openxmlformats.org/drawingml/2006/wordprocessingDrawing" xmlns:w10="urn:schemas-microsoft-com:office:word" xmlns:w="http://schemas.openxmlformats.org/wordprocessingml/2006/main" xmlns:w14="http://schemas.microsoft.com/office/word/2010/wordml" xmlns:w15="http://schemas.microsoft.com/office/word/2012/wordml" xmlns:w16se="http://schemas.microsoft.com/office/word/2015/wordml/symex" xmlns:wpg="http://schemas.microsoft.com/office/word/2010/wordprocessingGroup" xmlns:wpi="http://schemas.microsoft.com/office/word/2010/wordprocessingInk" xmlns:wne="http://schemas.microsoft.com/office/word/2006/wordml" xmlns:wps="http://schemas.microsoft.com/office/word/2010/wordprocessingShape" mc:Ignorable="w14 w15 w16se wp14">
+<w:numbering xmlns:wpc="http://schemas.microsoft.com/office/word/2010/wordprocessingCanvas" xmlns:cx="http://schemas.microsoft.com/office/drawing/2014/chartex" xmlns:cx1="http://schemas.microsoft.com/office/drawing/2015/9/8/chartex" xmlns:cx2="http://schemas.microsoft.com/office/drawing/2015/10/21/chartex" xmlns:cx3="http://schemas.microsoft.com/office/drawing/2016/5/9/chartex" xmlns:cx4="http://schemas.microsoft.com/office/drawing/2016/5/10/chartex" xmlns:cx5="http://schemas.microsoft.com/office/drawing/2016/5/11/chartex" xmlns:cx6="http://schemas.microsoft.com/office/drawing/2016/5/12/chartex" xmlns:cx7="http://schemas.microsoft.com/office/drawing/2016/5/13/chartex" xmlns:cx8="http://schemas.microsoft.com/office/drawing/2016/5/14/chartex" xmlns:mc="http://schemas.openxmlformats.org/markup-compatibility/2006" xmlns:aink="http://schemas.microsoft.com/office/drawing/2016/ink" xmlns:am3d="http://schemas.microsoft.com/office/drawing/2017/model3d" xmlns:o="urn:schemas-microsoft-com:office:office" xmlns:oel="http://schemas.microsoft.com/office/2019/extlst" xmlns:r="http://schemas.openxmlformats.org/officeDocument/2006/relationships" xmlns:m="http://schemas.openxmlformats.org/officeDocument/2006/math" xmlns:v="urn:schemas-microsoft-com:vml" xmlns:wp14="http://schemas.microsoft.com/office/word/2010/wordprocessingDrawing" xmlns:wp="http://schemas.openxmlformats.org/drawingml/2006/wordprocessingDrawing" xmlns:w10="urn:schemas-microsoft-com:office:word" xmlns:w="http://schemas.openxmlformats.org/wordprocessingml/2006/main" xmlns:w14="http://schemas.microsoft.com/office/word/2010/wordml" xmlns:w15="http://schemas.microsoft.com/office/word/2012/wordml" xmlns:w16cex="http://schemas.microsoft.com/office/word/2018/wordml/cex" xmlns:w16cid="http://schemas.microsoft.com/office/word/2016/wordml/cid" xmlns:w16="http://schemas.microsoft.com/office/word/2018/wordml" xmlns:w16du="http://schemas.microsoft.com/office/word/2023/wordml/word16du" xmlns:w16sdtdh="http://schemas.microsoft.com/office/word/2020/wordml/sdtdatahash" xmlns:w16sdtfl="http://schemas.microsoft.com/office/word/2024/wordml/sdtformatlock" xmlns:w16se="http://schemas.microsoft.com/office/word/2015/wordml/symex" xmlns:wpg="http://schemas.microsoft.com/office/word/2010/wordprocessingGroup" xmlns:wpi="http://schemas.microsoft.com/office/word/2010/wordprocessingInk" xmlns:wne="http://schemas.microsoft.com/office/word/2006/wordml" xmlns:wps="http://schemas.microsoft.com/office/word/2010/wordprocessingShape" mc:Ignorable="w14 w15 w16se w16cid w16 w16cex w16sdtdh w16sdtfl w16du wp14">
   <w:abstractNum w:abstractNumId="0" w15:restartNumberingAfterBreak="0">
     <w:nsid w:val="2A245F99"/>
     <w:multiLevelType w:val="hybridMultilevel"/>
@@ -5196,14 +4875,14 @@
       </w:pPr>
     </w:lvl>
   </w:abstractNum>
-  <w:num w:numId="1">
+  <w:num w:numId="1" w16cid:durableId="1650793282">
     <w:abstractNumId w:val="0"/>
   </w:num>
 </w:numbering>
 </file>
 
 <file path=word/styles.xml><?xml version="1.0" encoding="utf-8"?>
-<w:styles xmlns:mc="http://schemas.openxmlformats.org/markup-compatibility/2006" xmlns:r="http://schemas.openxmlformats.org/officeDocument/2006/relationships" xmlns:w="http://schemas.openxmlformats.org/wordprocessingml/2006/main" xmlns:w14="http://schemas.microsoft.com/office/word/2010/wordml" xmlns:w15="http://schemas.microsoft.com/office/word/2012/wordml" xmlns:w16se="http://schemas.microsoft.com/office/word/2015/wordml/symex" mc:Ignorable="w14 w15 w16se">
+<w:styles xmlns:mc="http://schemas.openxmlformats.org/markup-compatibility/2006" xmlns:r="http://schemas.openxmlformats.org/officeDocument/2006/relationships" xmlns:w="http://schemas.openxmlformats.org/wordprocessingml/2006/main" xmlns:w14="http://schemas.microsoft.com/office/word/2010/wordml" xmlns:w15="http://schemas.microsoft.com/office/word/2012/wordml" xmlns:w16cex="http://schemas.microsoft.com/office/word/2018/wordml/cex" xmlns:w16cid="http://schemas.microsoft.com/office/word/2016/wordml/cid" xmlns:w16="http://schemas.microsoft.com/office/word/2018/wordml" xmlns:w16du="http://schemas.microsoft.com/office/word/2023/wordml/word16du" xmlns:w16sdtdh="http://schemas.microsoft.com/office/word/2020/wordml/sdtdatahash" xmlns:w16sdtfl="http://schemas.microsoft.com/office/word/2024/wordml/sdtformatlock" xmlns:w16se="http://schemas.microsoft.com/office/word/2015/wordml/symex" mc:Ignorable="w14 w15 w16se w16cid w16 w16cex w16sdtdh w16sdtfl w16du">
   <w:docDefaults>
     <w:rPrDefault>
       <w:rPr>
@@ -5219,7 +4898,7 @@
       </w:pPr>
     </w:pPrDefault>
   </w:docDefaults>
-  <w:latentStyles w:defLockedState="0" w:defUIPriority="99" w:defSemiHidden="0" w:defUnhideWhenUsed="0" w:defQFormat="0" w:count="371">
+  <w:latentStyles w:defLockedState="0" w:defUIPriority="99" w:defSemiHidden="0" w:defUnhideWhenUsed="0" w:defQFormat="0" w:count="376">
     <w:lsdException w:name="Normal" w:uiPriority="0" w:qFormat="1"/>
     <w:lsdException w:name="heading 1" w:uiPriority="9" w:qFormat="1"/>
     <w:lsdException w:name="heading 2" w:semiHidden="1" w:uiPriority="9" w:unhideWhenUsed="1" w:qFormat="1"/>
@@ -5591,6 +5270,11 @@
     <w:lsdException w:name="List Table 5 Dark Accent 6" w:uiPriority="50"/>
     <w:lsdException w:name="List Table 6 Colorful Accent 6" w:uiPriority="51"/>
     <w:lsdException w:name="List Table 7 Colorful Accent 6" w:uiPriority="52"/>
+    <w:lsdException w:name="Mention" w:semiHidden="1" w:unhideWhenUsed="1"/>
+    <w:lsdException w:name="Smart Hyperlink" w:semiHidden="1" w:unhideWhenUsed="1"/>
+    <w:lsdException w:name="Hashtag" w:semiHidden="1" w:unhideWhenUsed="1"/>
+    <w:lsdException w:name="Unresolved Mention" w:semiHidden="1" w:unhideWhenUsed="1"/>
+    <w:lsdException w:name="Smart Link" w:semiHidden="1" w:unhideWhenUsed="1"/>
   </w:latentStyles>
   <w:style w:type="paragraph" w:default="1" w:styleId="Normal">
     <w:name w:val="Normal"/>
@@ -5609,7 +5293,7 @@
     <w:uiPriority w:val="9"/>
     <w:unhideWhenUsed/>
     <w:qFormat/>
-    <w:rsid w:val="008E2AA9"/>
+    <w:rsid w:val="003C30E6"/>
     <w:pPr>
       <w:keepNext/>
       <w:keepLines/>
@@ -5620,7 +5304,7 @@
       <w:rFonts w:asciiTheme="majorHAnsi" w:eastAsiaTheme="majorEastAsia" w:hAnsiTheme="majorHAnsi" w:cstheme="majorBidi"/>
       <w:b/>
       <w:bCs/>
-      <w:color w:val="4F81BD" w:themeColor="accent1"/>
+      <w:color w:val="0C0243"/>
       <w:sz w:val="26"/>
       <w:szCs w:val="26"/>
     </w:rPr>
@@ -5680,12 +5364,12 @@
     <w:basedOn w:val="DefaultParagraphFont"/>
     <w:link w:val="Heading2"/>
     <w:uiPriority w:val="9"/>
-    <w:rsid w:val="008E2AA9"/>
+    <w:rsid w:val="003C30E6"/>
     <w:rPr>
       <w:rFonts w:asciiTheme="majorHAnsi" w:eastAsiaTheme="majorEastAsia" w:hAnsiTheme="majorHAnsi" w:cstheme="majorBidi"/>
       <w:b/>
       <w:bCs/>
-      <w:color w:val="4F81BD" w:themeColor="accent1"/>
+      <w:color w:val="0C0243"/>
       <w:sz w:val="26"/>
       <w:szCs w:val="26"/>
     </w:rPr>
@@ -5823,6 +5507,14 @@
       <w:rFonts w:ascii="Tahoma" w:hAnsi="Tahoma" w:cs="Tahoma"/>
       <w:sz w:val="16"/>
       <w:szCs w:val="16"/>
+    </w:rPr>
+  </w:style>
+  <w:style w:type="character" w:customStyle="1" w:styleId="MTConvertedEquation">
+    <w:name w:val="MTConvertedEquation"/>
+    <w:basedOn w:val="DefaultParagraphFont"/>
+    <w:rsid w:val="00015FDA"/>
+    <w:rPr>
+      <w:lang w:val="en-GB"/>
     </w:rPr>
   </w:style>
 </w:styles>

</xml_diff>